<commit_message>
changed SQL project a bit
- Small adjustments to some questions
- Made 3.2 excel table bigger to show all companies
</commit_message>
<xml_diff>
--- a/2) Database SQL/Database Notes.docx
+++ b/2) Database SQL/Database Notes.docx
@@ -1022,6 +1022,26 @@
       </w:pPr>
       <w:r>
         <w:rPr>
+          <w:sz w:val="24"/>
+          <w:szCs w:val="24"/>
+        </w:rPr>
+        <w:t>The operations in SQL can be divided into multiple categories.</w:t>
+      </w:r>
+    </w:p>
+    <w:p>
+      <w:pPr>
+        <w:pStyle w:val="NoSpacing"/>
+        <w:numPr>
+          <w:ilvl w:val="0"/>
+          <w:numId w:val="36"/>
+        </w:numPr>
+        <w:rPr>
+          <w:sz w:val="24"/>
+          <w:szCs w:val="24"/>
+        </w:rPr>
+      </w:pPr>
+      <w:r>
+        <w:rPr>
           <w:b/>
           <w:bCs/>
           <w:sz w:val="24"/>
@@ -1034,12 +1054,259 @@
           <w:sz w:val="24"/>
           <w:szCs w:val="24"/>
         </w:rPr>
-        <w:t xml:space="preserve"> - SELECT, INSERT, UPDATE, DELETE</w:t>
-      </w:r>
-    </w:p>
-    <w:p>
-      <w:pPr>
-        <w:pStyle w:val="NoSpacing"/>
+        <w:t xml:space="preserve">: Handles the </w:t>
+      </w:r>
+      <w:r>
+        <w:rPr>
+          <w:sz w:val="24"/>
+          <w:szCs w:val="24"/>
+        </w:rPr>
+        <w:t xml:space="preserve">manipulation of data in the table </w:t>
+      </w:r>
+      <w:r>
+        <w:rPr>
+          <w:sz w:val="24"/>
+          <w:szCs w:val="24"/>
+        </w:rPr>
+        <w:t xml:space="preserve">and can be used to </w:t>
+      </w:r>
+      <w:r>
+        <w:rPr>
+          <w:sz w:val="24"/>
+          <w:szCs w:val="24"/>
+        </w:rPr>
+        <w:t xml:space="preserve">access, </w:t>
+      </w:r>
+      <w:proofErr w:type="gramStart"/>
+      <w:r>
+        <w:rPr>
+          <w:sz w:val="24"/>
+          <w:szCs w:val="24"/>
+        </w:rPr>
+        <w:t>modify</w:t>
+      </w:r>
+      <w:proofErr w:type="gramEnd"/>
+      <w:r>
+        <w:rPr>
+          <w:sz w:val="24"/>
+          <w:szCs w:val="24"/>
+        </w:rPr>
+        <w:t xml:space="preserve"> or delete </w:t>
+      </w:r>
+      <w:r>
+        <w:rPr>
+          <w:sz w:val="24"/>
+          <w:szCs w:val="24"/>
+        </w:rPr>
+        <w:t xml:space="preserve">existing </w:t>
+      </w:r>
+      <w:r>
+        <w:rPr>
+          <w:sz w:val="24"/>
+          <w:szCs w:val="24"/>
+        </w:rPr>
+        <w:t>r</w:t>
+      </w:r>
+      <w:r>
+        <w:rPr>
+          <w:sz w:val="24"/>
+          <w:szCs w:val="24"/>
+        </w:rPr>
+        <w:t>ecords</w:t>
+      </w:r>
+      <w:r>
+        <w:rPr>
+          <w:sz w:val="24"/>
+          <w:szCs w:val="24"/>
+        </w:rPr>
+        <w:t>.</w:t>
+      </w:r>
+    </w:p>
+    <w:p>
+      <w:pPr>
+        <w:pStyle w:val="NoSpacing"/>
+        <w:numPr>
+          <w:ilvl w:val="1"/>
+          <w:numId w:val="36"/>
+        </w:numPr>
+        <w:rPr>
+          <w:sz w:val="24"/>
+          <w:szCs w:val="24"/>
+        </w:rPr>
+      </w:pPr>
+      <w:r>
+        <w:rPr>
+          <w:sz w:val="24"/>
+          <w:szCs w:val="24"/>
+        </w:rPr>
+        <w:t>SELECT</w:t>
+      </w:r>
+      <w:r>
+        <w:rPr>
+          <w:sz w:val="24"/>
+          <w:szCs w:val="24"/>
+        </w:rPr>
+        <w:t xml:space="preserve"> – retrieve</w:t>
+      </w:r>
+      <w:r>
+        <w:rPr>
+          <w:sz w:val="24"/>
+          <w:szCs w:val="24"/>
+        </w:rPr>
+        <w:t xml:space="preserve"> data</w:t>
+      </w:r>
+      <w:r>
+        <w:rPr>
+          <w:sz w:val="24"/>
+          <w:szCs w:val="24"/>
+        </w:rPr>
+        <w:t xml:space="preserve"> from a table</w:t>
+      </w:r>
+    </w:p>
+    <w:p>
+      <w:pPr>
+        <w:pStyle w:val="NoSpacing"/>
+        <w:numPr>
+          <w:ilvl w:val="1"/>
+          <w:numId w:val="36"/>
+        </w:numPr>
+        <w:rPr>
+          <w:sz w:val="24"/>
+          <w:szCs w:val="24"/>
+        </w:rPr>
+      </w:pPr>
+      <w:r>
+        <w:rPr>
+          <w:sz w:val="24"/>
+          <w:szCs w:val="24"/>
+        </w:rPr>
+        <w:t>INSERT</w:t>
+      </w:r>
+      <w:r>
+        <w:rPr>
+          <w:sz w:val="24"/>
+          <w:szCs w:val="24"/>
+        </w:rPr>
+        <w:t xml:space="preserve"> – insert </w:t>
+      </w:r>
+      <w:r>
+        <w:rPr>
+          <w:sz w:val="24"/>
+          <w:szCs w:val="24"/>
+        </w:rPr>
+        <w:t>data</w:t>
+      </w:r>
+      <w:r>
+        <w:rPr>
+          <w:sz w:val="24"/>
+          <w:szCs w:val="24"/>
+        </w:rPr>
+        <w:t xml:space="preserve"> into a table</w:t>
+      </w:r>
+    </w:p>
+    <w:p>
+      <w:pPr>
+        <w:pStyle w:val="NoSpacing"/>
+        <w:numPr>
+          <w:ilvl w:val="1"/>
+          <w:numId w:val="36"/>
+        </w:numPr>
+        <w:rPr>
+          <w:sz w:val="24"/>
+          <w:szCs w:val="24"/>
+        </w:rPr>
+      </w:pPr>
+      <w:r>
+        <w:rPr>
+          <w:sz w:val="24"/>
+          <w:szCs w:val="24"/>
+        </w:rPr>
+        <w:t>UPDATE</w:t>
+      </w:r>
+      <w:r>
+        <w:rPr>
+          <w:sz w:val="24"/>
+          <w:szCs w:val="24"/>
+        </w:rPr>
+        <w:t xml:space="preserve"> – </w:t>
+      </w:r>
+      <w:r>
+        <w:rPr>
+          <w:sz w:val="24"/>
+          <w:szCs w:val="24"/>
+        </w:rPr>
+        <w:t>updates existing data within a table</w:t>
+      </w:r>
+    </w:p>
+    <w:p>
+      <w:pPr>
+        <w:pStyle w:val="NoSpacing"/>
+        <w:numPr>
+          <w:ilvl w:val="1"/>
+          <w:numId w:val="36"/>
+        </w:numPr>
+        <w:rPr>
+          <w:sz w:val="24"/>
+          <w:szCs w:val="24"/>
+        </w:rPr>
+      </w:pPr>
+      <w:r>
+        <w:rPr>
+          <w:sz w:val="24"/>
+          <w:szCs w:val="24"/>
+        </w:rPr>
+        <w:t>DELETE</w:t>
+      </w:r>
+      <w:r>
+        <w:rPr>
+          <w:sz w:val="24"/>
+          <w:szCs w:val="24"/>
+        </w:rPr>
+        <w:t xml:space="preserve"> –</w:t>
+      </w:r>
+      <w:r>
+        <w:rPr>
+          <w:sz w:val="24"/>
+          <w:szCs w:val="24"/>
+        </w:rPr>
+        <w:t xml:space="preserve"> </w:t>
+      </w:r>
+      <w:r>
+        <w:rPr>
+          <w:sz w:val="24"/>
+          <w:szCs w:val="24"/>
+        </w:rPr>
+        <w:t>delet</w:t>
+      </w:r>
+      <w:r>
+        <w:rPr>
+          <w:sz w:val="24"/>
+          <w:szCs w:val="24"/>
+        </w:rPr>
+        <w:t>es</w:t>
+      </w:r>
+      <w:r>
+        <w:rPr>
+          <w:sz w:val="24"/>
+          <w:szCs w:val="24"/>
+        </w:rPr>
+        <w:t xml:space="preserve"> records</w:t>
+      </w:r>
+      <w:r>
+        <w:rPr>
+          <w:sz w:val="24"/>
+          <w:szCs w:val="24"/>
+        </w:rPr>
+        <w:t xml:space="preserve"> from a table</w:t>
+      </w:r>
+    </w:p>
+    <w:p>
+      <w:pPr>
+        <w:pStyle w:val="NoSpacing"/>
+        <w:numPr>
+          <w:ilvl w:val="0"/>
+          <w:numId w:val="36"/>
+        </w:numPr>
         <w:rPr>
           <w:sz w:val="24"/>
           <w:szCs w:val="24"/>
@@ -1056,40 +1323,220 @@
       </w:r>
       <w:r>
         <w:rPr>
-          <w:sz w:val="24"/>
-          <w:szCs w:val="24"/>
-        </w:rPr>
-        <w:t xml:space="preserve"> - CREATE, ALTER, DROP, TRUNCATE</w:t>
-      </w:r>
-    </w:p>
-    <w:p>
-      <w:pPr>
-        <w:pStyle w:val="NoSpacing"/>
-        <w:rPr>
-          <w:sz w:val="24"/>
-          <w:szCs w:val="24"/>
-        </w:rPr>
-      </w:pPr>
-      <w:r>
-        <w:rPr>
           <w:b/>
           <w:bCs/>
           <w:sz w:val="24"/>
           <w:szCs w:val="24"/>
         </w:rPr>
-        <w:t>Data Control Language</w:t>
-      </w:r>
-      <w:r>
-        <w:rPr>
-          <w:sz w:val="24"/>
-          <w:szCs w:val="24"/>
-        </w:rPr>
-        <w:t xml:space="preserve"> - GRANT, REVOKE</w:t>
-      </w:r>
-    </w:p>
-    <w:p>
-      <w:pPr>
-        <w:pStyle w:val="NoSpacing"/>
+        <w:t xml:space="preserve">: </w:t>
+      </w:r>
+      <w:r>
+        <w:rPr>
+          <w:sz w:val="24"/>
+          <w:szCs w:val="24"/>
+        </w:rPr>
+        <w:t xml:space="preserve">Used to </w:t>
+      </w:r>
+      <w:r>
+        <w:rPr>
+          <w:sz w:val="24"/>
+          <w:szCs w:val="24"/>
+        </w:rPr>
+        <w:t xml:space="preserve">define the </w:t>
+      </w:r>
+      <w:r>
+        <w:rPr>
+          <w:sz w:val="24"/>
+          <w:szCs w:val="24"/>
+        </w:rPr>
+        <w:t>table</w:t>
+      </w:r>
+      <w:r>
+        <w:rPr>
+          <w:sz w:val="24"/>
+          <w:szCs w:val="24"/>
+        </w:rPr>
+        <w:t xml:space="preserve"> schema</w:t>
+      </w:r>
+      <w:r>
+        <w:rPr>
+          <w:sz w:val="24"/>
+          <w:szCs w:val="24"/>
+        </w:rPr>
+        <w:t xml:space="preserve"> as well as modifying the table’s structure.</w:t>
+      </w:r>
+      <w:r>
+        <w:rPr>
+          <w:sz w:val="24"/>
+          <w:szCs w:val="24"/>
+        </w:rPr>
+        <w:t xml:space="preserve"> </w:t>
+      </w:r>
+    </w:p>
+    <w:p>
+      <w:pPr>
+        <w:pStyle w:val="NoSpacing"/>
+        <w:numPr>
+          <w:ilvl w:val="1"/>
+          <w:numId w:val="36"/>
+        </w:numPr>
+        <w:rPr>
+          <w:sz w:val="24"/>
+          <w:szCs w:val="24"/>
+        </w:rPr>
+      </w:pPr>
+      <w:r>
+        <w:rPr>
+          <w:sz w:val="24"/>
+          <w:szCs w:val="24"/>
+        </w:rPr>
+        <w:t>CREATE</w:t>
+      </w:r>
+      <w:r>
+        <w:rPr>
+          <w:sz w:val="24"/>
+          <w:szCs w:val="24"/>
+        </w:rPr>
+        <w:t xml:space="preserve"> – allows the creation of tables</w:t>
+      </w:r>
+    </w:p>
+    <w:p>
+      <w:pPr>
+        <w:pStyle w:val="NoSpacing"/>
+        <w:numPr>
+          <w:ilvl w:val="1"/>
+          <w:numId w:val="36"/>
+        </w:numPr>
+        <w:rPr>
+          <w:sz w:val="24"/>
+          <w:szCs w:val="24"/>
+        </w:rPr>
+      </w:pPr>
+      <w:r>
+        <w:rPr>
+          <w:sz w:val="24"/>
+          <w:szCs w:val="24"/>
+        </w:rPr>
+        <w:t>ALTER</w:t>
+      </w:r>
+      <w:r>
+        <w:rPr>
+          <w:sz w:val="24"/>
+          <w:szCs w:val="24"/>
+        </w:rPr>
+        <w:t xml:space="preserve"> – modifi</w:t>
+      </w:r>
+      <w:r>
+        <w:rPr>
+          <w:sz w:val="24"/>
+          <w:szCs w:val="24"/>
+        </w:rPr>
+        <w:t>es</w:t>
+      </w:r>
+      <w:r>
+        <w:rPr>
+          <w:sz w:val="24"/>
+          <w:szCs w:val="24"/>
+        </w:rPr>
+        <w:t xml:space="preserve"> of the structure</w:t>
+      </w:r>
+      <w:r>
+        <w:rPr>
+          <w:sz w:val="24"/>
+          <w:szCs w:val="24"/>
+        </w:rPr>
+        <w:t xml:space="preserve"> of an existing table</w:t>
+      </w:r>
+      <w:r>
+        <w:rPr>
+          <w:sz w:val="24"/>
+          <w:szCs w:val="24"/>
+        </w:rPr>
+        <w:t xml:space="preserve">. E.g. add, delete, modify columns, and add constraints. </w:t>
+      </w:r>
+    </w:p>
+    <w:p>
+      <w:pPr>
+        <w:pStyle w:val="NoSpacing"/>
+        <w:numPr>
+          <w:ilvl w:val="1"/>
+          <w:numId w:val="36"/>
+        </w:numPr>
+        <w:rPr>
+          <w:sz w:val="24"/>
+          <w:szCs w:val="24"/>
+        </w:rPr>
+      </w:pPr>
+      <w:r>
+        <w:rPr>
+          <w:sz w:val="24"/>
+          <w:szCs w:val="24"/>
+        </w:rPr>
+        <w:t>DROP</w:t>
+      </w:r>
+      <w:r>
+        <w:rPr>
+          <w:sz w:val="24"/>
+          <w:szCs w:val="24"/>
+        </w:rPr>
+        <w:t xml:space="preserve"> – deletes the whole table</w:t>
+      </w:r>
+      <w:r>
+        <w:rPr>
+          <w:sz w:val="24"/>
+          <w:szCs w:val="24"/>
+        </w:rPr>
+        <w:t xml:space="preserve"> and its structure.</w:t>
+      </w:r>
+    </w:p>
+    <w:p>
+      <w:pPr>
+        <w:pStyle w:val="NoSpacing"/>
+        <w:numPr>
+          <w:ilvl w:val="1"/>
+          <w:numId w:val="36"/>
+        </w:numPr>
+        <w:rPr>
+          <w:sz w:val="24"/>
+          <w:szCs w:val="24"/>
+        </w:rPr>
+      </w:pPr>
+      <w:r>
+        <w:rPr>
+          <w:sz w:val="24"/>
+          <w:szCs w:val="24"/>
+        </w:rPr>
+        <w:t>TRUNCATE</w:t>
+      </w:r>
+      <w:r>
+        <w:rPr>
+          <w:sz w:val="24"/>
+          <w:szCs w:val="24"/>
+        </w:rPr>
+        <w:t xml:space="preserve"> – empties a table</w:t>
+      </w:r>
+      <w:r>
+        <w:rPr>
+          <w:sz w:val="24"/>
+          <w:szCs w:val="24"/>
+        </w:rPr>
+        <w:t>’s records</w:t>
+      </w:r>
+      <w:r>
+        <w:rPr>
+          <w:sz w:val="24"/>
+          <w:szCs w:val="24"/>
+        </w:rPr>
+        <w:t xml:space="preserve"> while keeping its structure intact.</w:t>
+      </w:r>
+    </w:p>
+    <w:p>
+      <w:pPr>
+        <w:pStyle w:val="NoSpacing"/>
+        <w:numPr>
+          <w:ilvl w:val="0"/>
+          <w:numId w:val="36"/>
+        </w:numPr>
         <w:rPr>
           <w:sz w:val="24"/>
           <w:szCs w:val="24"/>
@@ -1102,14 +1549,224 @@
           <w:sz w:val="24"/>
           <w:szCs w:val="24"/>
         </w:rPr>
+        <w:t>Data Control Language</w:t>
+      </w:r>
+      <w:r>
+        <w:rPr>
+          <w:sz w:val="24"/>
+          <w:szCs w:val="24"/>
+        </w:rPr>
+        <w:t>: handles user permissions on the database</w:t>
+      </w:r>
+    </w:p>
+    <w:p>
+      <w:pPr>
+        <w:pStyle w:val="NoSpacing"/>
+        <w:numPr>
+          <w:ilvl w:val="1"/>
+          <w:numId w:val="36"/>
+        </w:numPr>
+        <w:rPr>
+          <w:sz w:val="24"/>
+          <w:szCs w:val="24"/>
+        </w:rPr>
+      </w:pPr>
+      <w:r>
+        <w:rPr>
+          <w:sz w:val="24"/>
+          <w:szCs w:val="24"/>
+        </w:rPr>
+        <w:t>GRANT</w:t>
+      </w:r>
+      <w:r>
+        <w:rPr>
+          <w:sz w:val="24"/>
+          <w:szCs w:val="24"/>
+        </w:rPr>
+        <w:t xml:space="preserve"> – grant permissions to a user.</w:t>
+      </w:r>
+    </w:p>
+    <w:p>
+      <w:pPr>
+        <w:pStyle w:val="NoSpacing"/>
+        <w:numPr>
+          <w:ilvl w:val="1"/>
+          <w:numId w:val="36"/>
+        </w:numPr>
+        <w:rPr>
+          <w:sz w:val="24"/>
+          <w:szCs w:val="24"/>
+        </w:rPr>
+      </w:pPr>
+      <w:r>
+        <w:rPr>
+          <w:sz w:val="24"/>
+          <w:szCs w:val="24"/>
+        </w:rPr>
+        <w:t>REVOKE</w:t>
+      </w:r>
+      <w:r>
+        <w:rPr>
+          <w:sz w:val="24"/>
+          <w:szCs w:val="24"/>
+        </w:rPr>
+        <w:t xml:space="preserve"> – to revoke permissions.</w:t>
+      </w:r>
+    </w:p>
+    <w:p>
+      <w:pPr>
+        <w:pStyle w:val="NoSpacing"/>
+        <w:numPr>
+          <w:ilvl w:val="0"/>
+          <w:numId w:val="36"/>
+        </w:numPr>
+        <w:rPr>
+          <w:sz w:val="24"/>
+          <w:szCs w:val="24"/>
+        </w:rPr>
+      </w:pPr>
+      <w:r>
+        <w:rPr>
+          <w:b/>
+          <w:bCs/>
+          <w:sz w:val="24"/>
+          <w:szCs w:val="24"/>
+        </w:rPr>
         <w:t>Transaction Control Language</w:t>
       </w:r>
       <w:r>
         <w:rPr>
-          <w:sz w:val="24"/>
-          <w:szCs w:val="24"/>
-        </w:rPr>
-        <w:t xml:space="preserve"> - COMMIT, ROLLBACK, SAVEPOINT</w:t>
+          <w:b/>
+          <w:bCs/>
+          <w:sz w:val="24"/>
+          <w:szCs w:val="24"/>
+        </w:rPr>
+        <w:t xml:space="preserve">: </w:t>
+      </w:r>
+      <w:r>
+        <w:rPr>
+          <w:sz w:val="24"/>
+          <w:szCs w:val="24"/>
+        </w:rPr>
+        <w:t>manages the changes to the database</w:t>
+      </w:r>
+    </w:p>
+    <w:p>
+      <w:pPr>
+        <w:pStyle w:val="NoSpacing"/>
+        <w:numPr>
+          <w:ilvl w:val="1"/>
+          <w:numId w:val="36"/>
+        </w:numPr>
+        <w:rPr>
+          <w:sz w:val="24"/>
+          <w:szCs w:val="24"/>
+        </w:rPr>
+      </w:pPr>
+      <w:r>
+        <w:rPr>
+          <w:sz w:val="24"/>
+          <w:szCs w:val="24"/>
+        </w:rPr>
+        <w:t>COMMIT</w:t>
+      </w:r>
+      <w:r>
+        <w:rPr>
+          <w:sz w:val="24"/>
+          <w:szCs w:val="24"/>
+        </w:rPr>
+        <w:t xml:space="preserve"> – to permanently save changes to the database</w:t>
+      </w:r>
+    </w:p>
+    <w:p>
+      <w:pPr>
+        <w:pStyle w:val="NoSpacing"/>
+        <w:numPr>
+          <w:ilvl w:val="1"/>
+          <w:numId w:val="36"/>
+        </w:numPr>
+        <w:rPr>
+          <w:sz w:val="24"/>
+          <w:szCs w:val="24"/>
+        </w:rPr>
+      </w:pPr>
+      <w:r>
+        <w:rPr>
+          <w:sz w:val="24"/>
+          <w:szCs w:val="24"/>
+        </w:rPr>
+        <w:t>ROLLBACK</w:t>
+      </w:r>
+      <w:r>
+        <w:rPr>
+          <w:sz w:val="24"/>
+          <w:szCs w:val="24"/>
+        </w:rPr>
+        <w:t xml:space="preserve"> – </w:t>
+      </w:r>
+      <w:r>
+        <w:rPr>
+          <w:sz w:val="24"/>
+          <w:szCs w:val="24"/>
+        </w:rPr>
+        <w:t>reverts to a</w:t>
+      </w:r>
+      <w:r>
+        <w:rPr>
+          <w:sz w:val="24"/>
+          <w:szCs w:val="24"/>
+        </w:rPr>
+        <w:t xml:space="preserve"> previous </w:t>
+      </w:r>
+      <w:proofErr w:type="spellStart"/>
+      <w:r>
+        <w:rPr>
+          <w:sz w:val="24"/>
+          <w:szCs w:val="24"/>
+        </w:rPr>
+        <w:t>savepoint</w:t>
+      </w:r>
+      <w:proofErr w:type="spellEnd"/>
+      <w:r>
+        <w:rPr>
+          <w:sz w:val="24"/>
+          <w:szCs w:val="24"/>
+        </w:rPr>
+        <w:t xml:space="preserve"> in case of errors</w:t>
+      </w:r>
+      <w:r>
+        <w:rPr>
+          <w:sz w:val="24"/>
+          <w:szCs w:val="24"/>
+        </w:rPr>
+        <w:t>.</w:t>
+      </w:r>
+    </w:p>
+    <w:p>
+      <w:pPr>
+        <w:pStyle w:val="NoSpacing"/>
+        <w:numPr>
+          <w:ilvl w:val="1"/>
+          <w:numId w:val="36"/>
+        </w:numPr>
+        <w:rPr>
+          <w:sz w:val="24"/>
+          <w:szCs w:val="24"/>
+        </w:rPr>
+      </w:pPr>
+      <w:r>
+        <w:rPr>
+          <w:sz w:val="24"/>
+          <w:szCs w:val="24"/>
+        </w:rPr>
+        <w:t>SAVEPOINT</w:t>
+      </w:r>
+      <w:r>
+        <w:rPr>
+          <w:sz w:val="24"/>
+          <w:szCs w:val="24"/>
+        </w:rPr>
+        <w:t xml:space="preserve"> – save the current state of the database.</w:t>
       </w:r>
     </w:p>
     <w:p>
@@ -1603,27 +2260,19 @@
           <w:szCs w:val="24"/>
         </w:rPr>
       </w:pPr>
-    </w:p>
-    <w:p>
-      <w:pPr>
-        <w:pStyle w:val="NoSpacing"/>
-        <w:rPr>
-          <w:sz w:val="24"/>
-          <w:szCs w:val="24"/>
-        </w:rPr>
-      </w:pPr>
       <w:r>
         <w:rPr>
           <w:noProof/>
         </w:rPr>
+        <w:lastRenderedPageBreak/>
         <w:drawing>
-          <wp:anchor distT="0" distB="0" distL="114300" distR="114300" simplePos="0" relativeHeight="251659264" behindDoc="0" locked="0" layoutInCell="1" allowOverlap="1" wp14:anchorId="6361DD14" wp14:editId="1E5CAA3C">
+          <wp:anchor distT="0" distB="0" distL="114300" distR="114300" simplePos="0" relativeHeight="251659264" behindDoc="0" locked="0" layoutInCell="1" allowOverlap="1" wp14:anchorId="6361DD14" wp14:editId="1A0B713E">
             <wp:simplePos x="0" y="0"/>
             <wp:positionH relativeFrom="margin">
               <wp:align>center</wp:align>
             </wp:positionH>
             <wp:positionV relativeFrom="paragraph">
-              <wp:posOffset>8890</wp:posOffset>
+              <wp:posOffset>-338455</wp:posOffset>
             </wp:positionV>
             <wp:extent cx="5166360" cy="3622548"/>
             <wp:effectExtent l="0" t="0" r="0" b="0"/>
@@ -1819,6 +2468,33 @@
       <w:pPr>
         <w:pStyle w:val="NoSpacing"/>
         <w:rPr>
+          <w:sz w:val="24"/>
+          <w:szCs w:val="24"/>
+        </w:rPr>
+      </w:pPr>
+    </w:p>
+    <w:p>
+      <w:pPr>
+        <w:pStyle w:val="NoSpacing"/>
+        <w:rPr>
+          <w:sz w:val="24"/>
+          <w:szCs w:val="24"/>
+        </w:rPr>
+      </w:pPr>
+    </w:p>
+    <w:p>
+      <w:pPr>
+        <w:pStyle w:val="NoSpacing"/>
+        <w:rPr>
+          <w:sz w:val="24"/>
+          <w:szCs w:val="24"/>
+        </w:rPr>
+      </w:pPr>
+    </w:p>
+    <w:p>
+      <w:pPr>
+        <w:pStyle w:val="NoSpacing"/>
+        <w:rPr>
           <w:b/>
           <w:bCs/>
           <w:sz w:val="32"/>
@@ -1832,7 +2508,6 @@
           <w:sz w:val="32"/>
           <w:szCs w:val="32"/>
         </w:rPr>
-        <w:lastRenderedPageBreak/>
         <w:t>Day 2:</w:t>
       </w:r>
     </w:p>
@@ -2271,6 +2946,7 @@
           <w:sz w:val="24"/>
           <w:szCs w:val="24"/>
         </w:rPr>
+        <w:lastRenderedPageBreak/>
         <w:t>Database Considerations</w:t>
       </w:r>
     </w:p>
@@ -2431,56 +3107,35 @@
           <w:sz w:val="24"/>
           <w:szCs w:val="24"/>
         </w:rPr>
-        <w:t xml:space="preserve">a database design technique that reduces data redundancy and eliminates undesirable </w:t>
-      </w:r>
-      <w:r>
-        <w:rPr>
-          <w:sz w:val="24"/>
-          <w:szCs w:val="24"/>
-        </w:rPr>
-        <w:t>characteristics</w:t>
-      </w:r>
-      <w:r>
-        <w:rPr>
-          <w:sz w:val="24"/>
-          <w:szCs w:val="24"/>
-        </w:rPr>
-        <w:t xml:space="preserve"> like Insertion, Update, and Deletion </w:t>
-      </w:r>
-      <w:r>
-        <w:rPr>
-          <w:sz w:val="24"/>
-          <w:szCs w:val="24"/>
-        </w:rPr>
-        <w:t>anomalies</w:t>
-      </w:r>
-      <w:r>
-        <w:rPr>
-          <w:sz w:val="24"/>
-          <w:szCs w:val="24"/>
-        </w:rPr>
-        <w:t xml:space="preserve">. </w:t>
-      </w:r>
-      <w:r>
-        <w:rPr>
-          <w:sz w:val="24"/>
-          <w:szCs w:val="24"/>
-        </w:rPr>
-        <w:t>A BI</w:t>
-      </w:r>
-      <w:r>
-        <w:rPr>
-          <w:sz w:val="24"/>
-          <w:szCs w:val="24"/>
-        </w:rPr>
-        <w:t>T</w:t>
-      </w:r>
-      <w:r>
-        <w:rPr>
-          <w:sz w:val="24"/>
-          <w:szCs w:val="24"/>
-        </w:rPr>
-        <w:t xml:space="preserve"> MORE…</w:t>
+        <w:t xml:space="preserve">a database design technique that reduces data redundancy and </w:t>
+      </w:r>
+      <w:r>
+        <w:rPr>
+          <w:sz w:val="24"/>
+          <w:szCs w:val="24"/>
+        </w:rPr>
+        <w:t>remove</w:t>
+      </w:r>
+      <w:r>
+        <w:rPr>
+          <w:sz w:val="24"/>
+          <w:szCs w:val="24"/>
+        </w:rPr>
+        <w:t>s</w:t>
+      </w:r>
+      <w:r>
+        <w:rPr>
+          <w:sz w:val="24"/>
+          <w:szCs w:val="24"/>
+        </w:rPr>
+        <w:t xml:space="preserve"> undesirable effects from operations like INSERT, UPADATE, and DELETE</w:t>
+      </w:r>
+      <w:r>
+        <w:rPr>
+          <w:sz w:val="24"/>
+          <w:szCs w:val="24"/>
+        </w:rPr>
+        <w:t>.</w:t>
       </w:r>
     </w:p>
     <w:p>
@@ -2698,6 +3353,1072 @@
       <w:pPr>
         <w:pStyle w:val="NoSpacing"/>
         <w:rPr>
+          <w:i/>
+          <w:iCs/>
+          <w:sz w:val="24"/>
+          <w:szCs w:val="24"/>
+        </w:rPr>
+      </w:pPr>
+      <w:r>
+        <w:rPr>
+          <w:i/>
+          <w:iCs/>
+          <w:sz w:val="24"/>
+          <w:szCs w:val="24"/>
+        </w:rPr>
+        <w:t>Example:</w:t>
+      </w:r>
+    </w:p>
+    <w:p>
+      <w:pPr>
+        <w:pStyle w:val="NoSpacing"/>
+        <w:rPr>
+          <w:sz w:val="24"/>
+          <w:szCs w:val="24"/>
+        </w:rPr>
+      </w:pPr>
+      <w:r>
+        <w:rPr>
+          <w:sz w:val="24"/>
+          <w:szCs w:val="24"/>
+        </w:rPr>
+        <w:t xml:space="preserve">In this teacher table, the teacher’s age is dependent on just the </w:t>
+      </w:r>
+      <w:proofErr w:type="spellStart"/>
+      <w:r>
+        <w:rPr>
+          <w:sz w:val="24"/>
+          <w:szCs w:val="24"/>
+        </w:rPr>
+        <w:t>TeacherID</w:t>
+      </w:r>
+      <w:proofErr w:type="spellEnd"/>
+      <w:r>
+        <w:rPr>
+          <w:sz w:val="24"/>
+          <w:szCs w:val="24"/>
+        </w:rPr>
+        <w:t xml:space="preserve"> not the subject. This means the age is not fully dependent on the primary key (</w:t>
+      </w:r>
+      <w:proofErr w:type="spellStart"/>
+      <w:r>
+        <w:rPr>
+          <w:sz w:val="24"/>
+          <w:szCs w:val="24"/>
+        </w:rPr>
+        <w:t>TeacherID</w:t>
+      </w:r>
+      <w:proofErr w:type="spellEnd"/>
+      <w:r>
+        <w:rPr>
+          <w:sz w:val="24"/>
+          <w:szCs w:val="24"/>
+        </w:rPr>
+        <w:t>, Subject).</w:t>
+      </w:r>
+      <w:r>
+        <w:rPr>
+          <w:sz w:val="24"/>
+          <w:szCs w:val="24"/>
+        </w:rPr>
+        <w:t xml:space="preserve"> Split into teacher table and teacher subject table.</w:t>
+      </w:r>
+    </w:p>
+    <w:p>
+      <w:pPr>
+        <w:pStyle w:val="NoSpacing"/>
+        <w:rPr>
+          <w:sz w:val="24"/>
+          <w:szCs w:val="24"/>
+        </w:rPr>
+      </w:pPr>
+    </w:p>
+    <w:tbl>
+      <w:tblPr>
+        <w:tblStyle w:val="TableGrid"/>
+        <w:tblW w:w="0" w:type="auto"/>
+        <w:tblLook w:val="04A0" w:firstRow="1" w:lastRow="0" w:firstColumn="1" w:lastColumn="0" w:noHBand="0" w:noVBand="1"/>
+      </w:tblPr>
+      <w:tblGrid>
+        <w:gridCol w:w="2254"/>
+        <w:gridCol w:w="2254"/>
+        <w:gridCol w:w="2254"/>
+      </w:tblGrid>
+      <w:tr>
+        <w:tc>
+          <w:tcPr>
+            <w:tcW w:w="2254" w:type="dxa"/>
+          </w:tcPr>
+          <w:p>
+            <w:pPr>
+              <w:pStyle w:val="NoSpacing"/>
+              <w:rPr>
+                <w:b/>
+                <w:bCs/>
+                <w:sz w:val="24"/>
+                <w:szCs w:val="24"/>
+              </w:rPr>
+            </w:pPr>
+            <w:proofErr w:type="spellStart"/>
+            <w:r>
+              <w:rPr>
+                <w:b/>
+                <w:bCs/>
+                <w:sz w:val="24"/>
+                <w:szCs w:val="24"/>
+              </w:rPr>
+              <w:t>TeacherID</w:t>
+            </w:r>
+            <w:proofErr w:type="spellEnd"/>
+          </w:p>
+        </w:tc>
+        <w:tc>
+          <w:tcPr>
+            <w:tcW w:w="2254" w:type="dxa"/>
+          </w:tcPr>
+          <w:p>
+            <w:pPr>
+              <w:pStyle w:val="NoSpacing"/>
+              <w:rPr>
+                <w:b/>
+                <w:bCs/>
+                <w:sz w:val="24"/>
+                <w:szCs w:val="24"/>
+              </w:rPr>
+            </w:pPr>
+            <w:r>
+              <w:rPr>
+                <w:b/>
+                <w:bCs/>
+                <w:sz w:val="24"/>
+                <w:szCs w:val="24"/>
+              </w:rPr>
+              <w:t>Subject</w:t>
+            </w:r>
+          </w:p>
+        </w:tc>
+        <w:tc>
+          <w:tcPr>
+            <w:tcW w:w="2254" w:type="dxa"/>
+          </w:tcPr>
+          <w:p>
+            <w:pPr>
+              <w:pStyle w:val="NoSpacing"/>
+              <w:rPr>
+                <w:sz w:val="24"/>
+                <w:szCs w:val="24"/>
+              </w:rPr>
+            </w:pPr>
+            <w:r>
+              <w:rPr>
+                <w:sz w:val="24"/>
+                <w:szCs w:val="24"/>
+              </w:rPr>
+              <w:t>Age</w:t>
+            </w:r>
+          </w:p>
+        </w:tc>
+      </w:tr>
+      <w:tr>
+        <w:tc>
+          <w:tcPr>
+            <w:tcW w:w="2254" w:type="dxa"/>
+          </w:tcPr>
+          <w:p>
+            <w:pPr>
+              <w:pStyle w:val="NoSpacing"/>
+              <w:rPr>
+                <w:sz w:val="24"/>
+                <w:szCs w:val="24"/>
+              </w:rPr>
+            </w:pPr>
+            <w:r>
+              <w:rPr>
+                <w:sz w:val="24"/>
+                <w:szCs w:val="24"/>
+              </w:rPr>
+              <w:t>1</w:t>
+            </w:r>
+          </w:p>
+        </w:tc>
+        <w:tc>
+          <w:tcPr>
+            <w:tcW w:w="2254" w:type="dxa"/>
+          </w:tcPr>
+          <w:p>
+            <w:pPr>
+              <w:pStyle w:val="NoSpacing"/>
+              <w:rPr>
+                <w:sz w:val="24"/>
+                <w:szCs w:val="24"/>
+              </w:rPr>
+            </w:pPr>
+            <w:r>
+              <w:rPr>
+                <w:sz w:val="24"/>
+                <w:szCs w:val="24"/>
+              </w:rPr>
+              <w:t>Maths</w:t>
+            </w:r>
+          </w:p>
+        </w:tc>
+        <w:tc>
+          <w:tcPr>
+            <w:tcW w:w="2254" w:type="dxa"/>
+          </w:tcPr>
+          <w:p>
+            <w:pPr>
+              <w:pStyle w:val="NoSpacing"/>
+              <w:rPr>
+                <w:sz w:val="24"/>
+                <w:szCs w:val="24"/>
+              </w:rPr>
+            </w:pPr>
+            <w:r>
+              <w:rPr>
+                <w:sz w:val="24"/>
+                <w:szCs w:val="24"/>
+              </w:rPr>
+              <w:t>38</w:t>
+            </w:r>
+          </w:p>
+        </w:tc>
+      </w:tr>
+      <w:tr>
+        <w:tc>
+          <w:tcPr>
+            <w:tcW w:w="2254" w:type="dxa"/>
+          </w:tcPr>
+          <w:p>
+            <w:pPr>
+              <w:pStyle w:val="NoSpacing"/>
+              <w:rPr>
+                <w:sz w:val="24"/>
+                <w:szCs w:val="24"/>
+              </w:rPr>
+            </w:pPr>
+            <w:r>
+              <w:rPr>
+                <w:sz w:val="24"/>
+                <w:szCs w:val="24"/>
+              </w:rPr>
+              <w:t>1</w:t>
+            </w:r>
+          </w:p>
+        </w:tc>
+        <w:tc>
+          <w:tcPr>
+            <w:tcW w:w="2254" w:type="dxa"/>
+          </w:tcPr>
+          <w:p>
+            <w:pPr>
+              <w:pStyle w:val="NoSpacing"/>
+              <w:rPr>
+                <w:sz w:val="24"/>
+                <w:szCs w:val="24"/>
+              </w:rPr>
+            </w:pPr>
+            <w:r>
+              <w:rPr>
+                <w:sz w:val="24"/>
+                <w:szCs w:val="24"/>
+              </w:rPr>
+              <w:t>Physics</w:t>
+            </w:r>
+          </w:p>
+        </w:tc>
+        <w:tc>
+          <w:tcPr>
+            <w:tcW w:w="2254" w:type="dxa"/>
+          </w:tcPr>
+          <w:p>
+            <w:pPr>
+              <w:pStyle w:val="NoSpacing"/>
+              <w:rPr>
+                <w:sz w:val="24"/>
+                <w:szCs w:val="24"/>
+              </w:rPr>
+            </w:pPr>
+            <w:r>
+              <w:rPr>
+                <w:sz w:val="24"/>
+                <w:szCs w:val="24"/>
+              </w:rPr>
+              <w:t>38</w:t>
+            </w:r>
+          </w:p>
+        </w:tc>
+      </w:tr>
+      <w:tr>
+        <w:tc>
+          <w:tcPr>
+            <w:tcW w:w="2254" w:type="dxa"/>
+          </w:tcPr>
+          <w:p>
+            <w:pPr>
+              <w:pStyle w:val="NoSpacing"/>
+              <w:rPr>
+                <w:sz w:val="24"/>
+                <w:szCs w:val="24"/>
+              </w:rPr>
+            </w:pPr>
+            <w:r>
+              <w:rPr>
+                <w:sz w:val="24"/>
+                <w:szCs w:val="24"/>
+              </w:rPr>
+              <w:t>2</w:t>
+            </w:r>
+          </w:p>
+        </w:tc>
+        <w:tc>
+          <w:tcPr>
+            <w:tcW w:w="2254" w:type="dxa"/>
+          </w:tcPr>
+          <w:p>
+            <w:pPr>
+              <w:pStyle w:val="NoSpacing"/>
+              <w:rPr>
+                <w:sz w:val="24"/>
+                <w:szCs w:val="24"/>
+              </w:rPr>
+            </w:pPr>
+            <w:r>
+              <w:rPr>
+                <w:sz w:val="24"/>
+                <w:szCs w:val="24"/>
+              </w:rPr>
+              <w:t>Biology</w:t>
+            </w:r>
+          </w:p>
+        </w:tc>
+        <w:tc>
+          <w:tcPr>
+            <w:tcW w:w="2254" w:type="dxa"/>
+          </w:tcPr>
+          <w:p>
+            <w:pPr>
+              <w:pStyle w:val="NoSpacing"/>
+              <w:rPr>
+                <w:sz w:val="24"/>
+                <w:szCs w:val="24"/>
+              </w:rPr>
+            </w:pPr>
+            <w:r>
+              <w:rPr>
+                <w:sz w:val="24"/>
+                <w:szCs w:val="24"/>
+              </w:rPr>
+              <w:t>40</w:t>
+            </w:r>
+          </w:p>
+        </w:tc>
+      </w:tr>
+      <w:tr>
+        <w:tc>
+          <w:tcPr>
+            <w:tcW w:w="2254" w:type="dxa"/>
+          </w:tcPr>
+          <w:p>
+            <w:pPr>
+              <w:pStyle w:val="NoSpacing"/>
+              <w:rPr>
+                <w:sz w:val="24"/>
+                <w:szCs w:val="24"/>
+              </w:rPr>
+            </w:pPr>
+            <w:r>
+              <w:rPr>
+                <w:sz w:val="24"/>
+                <w:szCs w:val="24"/>
+              </w:rPr>
+              <w:t>3</w:t>
+            </w:r>
+          </w:p>
+        </w:tc>
+        <w:tc>
+          <w:tcPr>
+            <w:tcW w:w="2254" w:type="dxa"/>
+          </w:tcPr>
+          <w:p>
+            <w:pPr>
+              <w:pStyle w:val="NoSpacing"/>
+              <w:rPr>
+                <w:sz w:val="24"/>
+                <w:szCs w:val="24"/>
+              </w:rPr>
+            </w:pPr>
+            <w:r>
+              <w:rPr>
+                <w:sz w:val="24"/>
+                <w:szCs w:val="24"/>
+              </w:rPr>
+              <w:t>Physics</w:t>
+            </w:r>
+          </w:p>
+        </w:tc>
+        <w:tc>
+          <w:tcPr>
+            <w:tcW w:w="2254" w:type="dxa"/>
+          </w:tcPr>
+          <w:p>
+            <w:pPr>
+              <w:pStyle w:val="NoSpacing"/>
+              <w:rPr>
+                <w:sz w:val="24"/>
+                <w:szCs w:val="24"/>
+              </w:rPr>
+            </w:pPr>
+            <w:r>
+              <w:rPr>
+                <w:sz w:val="24"/>
+                <w:szCs w:val="24"/>
+              </w:rPr>
+              <w:t>45</w:t>
+            </w:r>
+          </w:p>
+        </w:tc>
+      </w:tr>
+      <w:tr>
+        <w:tc>
+          <w:tcPr>
+            <w:tcW w:w="2254" w:type="dxa"/>
+          </w:tcPr>
+          <w:p>
+            <w:pPr>
+              <w:pStyle w:val="NoSpacing"/>
+              <w:rPr>
+                <w:sz w:val="24"/>
+                <w:szCs w:val="24"/>
+              </w:rPr>
+            </w:pPr>
+            <w:r>
+              <w:rPr>
+                <w:sz w:val="24"/>
+                <w:szCs w:val="24"/>
+              </w:rPr>
+              <w:t>3</w:t>
+            </w:r>
+          </w:p>
+        </w:tc>
+        <w:tc>
+          <w:tcPr>
+            <w:tcW w:w="2254" w:type="dxa"/>
+          </w:tcPr>
+          <w:p>
+            <w:pPr>
+              <w:pStyle w:val="NoSpacing"/>
+              <w:rPr>
+                <w:sz w:val="24"/>
+                <w:szCs w:val="24"/>
+              </w:rPr>
+            </w:pPr>
+            <w:r>
+              <w:rPr>
+                <w:sz w:val="24"/>
+                <w:szCs w:val="24"/>
+              </w:rPr>
+              <w:t>Chemistry</w:t>
+            </w:r>
+          </w:p>
+        </w:tc>
+        <w:tc>
+          <w:tcPr>
+            <w:tcW w:w="2254" w:type="dxa"/>
+          </w:tcPr>
+          <w:p>
+            <w:pPr>
+              <w:pStyle w:val="NoSpacing"/>
+              <w:rPr>
+                <w:sz w:val="24"/>
+                <w:szCs w:val="24"/>
+              </w:rPr>
+            </w:pPr>
+            <w:r>
+              <w:rPr>
+                <w:sz w:val="24"/>
+                <w:szCs w:val="24"/>
+              </w:rPr>
+              <w:t>45</w:t>
+            </w:r>
+          </w:p>
+        </w:tc>
+      </w:tr>
+    </w:tbl>
+    <w:p>
+      <w:pPr>
+        <w:pStyle w:val="NoSpacing"/>
+        <w:rPr>
+          <w:sz w:val="24"/>
+          <w:szCs w:val="24"/>
+        </w:rPr>
+      </w:pPr>
+    </w:p>
+    <w:tbl>
+      <w:tblPr>
+        <w:tblStyle w:val="TableGrid"/>
+        <w:tblW w:w="0" w:type="auto"/>
+        <w:tblLook w:val="04A0" w:firstRow="1" w:lastRow="0" w:firstColumn="1" w:lastColumn="0" w:noHBand="0" w:noVBand="1"/>
+      </w:tblPr>
+      <w:tblGrid>
+        <w:gridCol w:w="1345"/>
+        <w:gridCol w:w="707"/>
+      </w:tblGrid>
+      <w:tr>
+        <w:tc>
+          <w:tcPr>
+            <w:tcW w:w="1345" w:type="dxa"/>
+          </w:tcPr>
+          <w:p>
+            <w:pPr>
+              <w:pStyle w:val="NoSpacing"/>
+              <w:rPr>
+                <w:b/>
+                <w:bCs/>
+                <w:sz w:val="24"/>
+                <w:szCs w:val="24"/>
+              </w:rPr>
+            </w:pPr>
+            <w:proofErr w:type="spellStart"/>
+            <w:r>
+              <w:rPr>
+                <w:b/>
+                <w:bCs/>
+                <w:sz w:val="24"/>
+                <w:szCs w:val="24"/>
+              </w:rPr>
+              <w:t>TeacherID</w:t>
+            </w:r>
+            <w:proofErr w:type="spellEnd"/>
+          </w:p>
+        </w:tc>
+        <w:tc>
+          <w:tcPr>
+            <w:tcW w:w="707" w:type="dxa"/>
+          </w:tcPr>
+          <w:p>
+            <w:pPr>
+              <w:pStyle w:val="NoSpacing"/>
+              <w:rPr>
+                <w:sz w:val="24"/>
+                <w:szCs w:val="24"/>
+              </w:rPr>
+            </w:pPr>
+            <w:r>
+              <w:rPr>
+                <w:sz w:val="24"/>
+                <w:szCs w:val="24"/>
+              </w:rPr>
+              <w:t>Age</w:t>
+            </w:r>
+          </w:p>
+        </w:tc>
+      </w:tr>
+      <w:tr>
+        <w:tc>
+          <w:tcPr>
+            <w:tcW w:w="1345" w:type="dxa"/>
+          </w:tcPr>
+          <w:p>
+            <w:pPr>
+              <w:pStyle w:val="NoSpacing"/>
+              <w:rPr>
+                <w:sz w:val="24"/>
+                <w:szCs w:val="24"/>
+              </w:rPr>
+            </w:pPr>
+            <w:r>
+              <w:rPr>
+                <w:sz w:val="24"/>
+                <w:szCs w:val="24"/>
+              </w:rPr>
+              <w:t>1</w:t>
+            </w:r>
+          </w:p>
+        </w:tc>
+        <w:tc>
+          <w:tcPr>
+            <w:tcW w:w="707" w:type="dxa"/>
+          </w:tcPr>
+          <w:p>
+            <w:pPr>
+              <w:pStyle w:val="NoSpacing"/>
+              <w:rPr>
+                <w:sz w:val="24"/>
+                <w:szCs w:val="24"/>
+              </w:rPr>
+            </w:pPr>
+            <w:r>
+              <w:rPr>
+                <w:sz w:val="24"/>
+                <w:szCs w:val="24"/>
+              </w:rPr>
+              <w:t>38</w:t>
+            </w:r>
+          </w:p>
+        </w:tc>
+      </w:tr>
+      <w:tr>
+        <w:tc>
+          <w:tcPr>
+            <w:tcW w:w="1345" w:type="dxa"/>
+          </w:tcPr>
+          <w:p>
+            <w:pPr>
+              <w:pStyle w:val="NoSpacing"/>
+              <w:rPr>
+                <w:sz w:val="24"/>
+                <w:szCs w:val="24"/>
+              </w:rPr>
+            </w:pPr>
+            <w:r>
+              <w:rPr>
+                <w:sz w:val="24"/>
+                <w:szCs w:val="24"/>
+              </w:rPr>
+              <w:t>2</w:t>
+            </w:r>
+          </w:p>
+        </w:tc>
+        <w:tc>
+          <w:tcPr>
+            <w:tcW w:w="707" w:type="dxa"/>
+          </w:tcPr>
+          <w:p>
+            <w:pPr>
+              <w:pStyle w:val="NoSpacing"/>
+              <w:rPr>
+                <w:sz w:val="24"/>
+                <w:szCs w:val="24"/>
+              </w:rPr>
+            </w:pPr>
+            <w:r>
+              <w:rPr>
+                <w:sz w:val="24"/>
+                <w:szCs w:val="24"/>
+              </w:rPr>
+              <w:t>40</w:t>
+            </w:r>
+          </w:p>
+        </w:tc>
+      </w:tr>
+      <w:tr>
+        <w:tc>
+          <w:tcPr>
+            <w:tcW w:w="1345" w:type="dxa"/>
+          </w:tcPr>
+          <w:p>
+            <w:pPr>
+              <w:pStyle w:val="NoSpacing"/>
+              <w:rPr>
+                <w:sz w:val="24"/>
+                <w:szCs w:val="24"/>
+              </w:rPr>
+            </w:pPr>
+            <w:r>
+              <w:rPr>
+                <w:sz w:val="24"/>
+                <w:szCs w:val="24"/>
+              </w:rPr>
+              <w:t>3</w:t>
+            </w:r>
+          </w:p>
+        </w:tc>
+        <w:tc>
+          <w:tcPr>
+            <w:tcW w:w="707" w:type="dxa"/>
+          </w:tcPr>
+          <w:p>
+            <w:pPr>
+              <w:pStyle w:val="NoSpacing"/>
+              <w:rPr>
+                <w:sz w:val="24"/>
+                <w:szCs w:val="24"/>
+              </w:rPr>
+            </w:pPr>
+            <w:r>
+              <w:rPr>
+                <w:sz w:val="24"/>
+                <w:szCs w:val="24"/>
+              </w:rPr>
+              <w:t>45</w:t>
+            </w:r>
+          </w:p>
+        </w:tc>
+      </w:tr>
+    </w:tbl>
+    <w:tbl>
+      <w:tblPr>
+        <w:tblStyle w:val="TableGrid"/>
+        <w:tblpPr w:leftFromText="180" w:rightFromText="180" w:vertAnchor="text" w:horzAnchor="page" w:tblpX="5161" w:tblpY="-1219"/>
+        <w:tblOverlap w:val="never"/>
+        <w:tblW w:w="0" w:type="auto"/>
+        <w:tblLook w:val="04A0" w:firstRow="1" w:lastRow="0" w:firstColumn="1" w:lastColumn="0" w:noHBand="0" w:noVBand="1"/>
+      </w:tblPr>
+      <w:tblGrid>
+        <w:gridCol w:w="1225"/>
+        <w:gridCol w:w="1203"/>
+      </w:tblGrid>
+      <w:tr>
+        <w:tc>
+          <w:tcPr>
+            <w:tcW w:w="1225" w:type="dxa"/>
+          </w:tcPr>
+          <w:p>
+            <w:pPr>
+              <w:pStyle w:val="NoSpacing"/>
+              <w:rPr>
+                <w:b/>
+                <w:bCs/>
+                <w:sz w:val="24"/>
+                <w:szCs w:val="24"/>
+              </w:rPr>
+            </w:pPr>
+            <w:proofErr w:type="spellStart"/>
+            <w:r>
+              <w:rPr>
+                <w:b/>
+                <w:bCs/>
+                <w:sz w:val="24"/>
+                <w:szCs w:val="24"/>
+              </w:rPr>
+              <w:t>TeacherID</w:t>
+            </w:r>
+            <w:proofErr w:type="spellEnd"/>
+          </w:p>
+        </w:tc>
+        <w:tc>
+          <w:tcPr>
+            <w:tcW w:w="1203" w:type="dxa"/>
+          </w:tcPr>
+          <w:p>
+            <w:pPr>
+              <w:pStyle w:val="NoSpacing"/>
+              <w:rPr>
+                <w:b/>
+                <w:bCs/>
+                <w:sz w:val="24"/>
+                <w:szCs w:val="24"/>
+              </w:rPr>
+            </w:pPr>
+            <w:r>
+              <w:rPr>
+                <w:b/>
+                <w:bCs/>
+                <w:sz w:val="24"/>
+                <w:szCs w:val="24"/>
+              </w:rPr>
+              <w:t>Subject</w:t>
+            </w:r>
+          </w:p>
+        </w:tc>
+      </w:tr>
+      <w:tr>
+        <w:tc>
+          <w:tcPr>
+            <w:tcW w:w="1225" w:type="dxa"/>
+          </w:tcPr>
+          <w:p>
+            <w:pPr>
+              <w:pStyle w:val="NoSpacing"/>
+              <w:rPr>
+                <w:sz w:val="24"/>
+                <w:szCs w:val="24"/>
+              </w:rPr>
+            </w:pPr>
+            <w:r>
+              <w:rPr>
+                <w:sz w:val="24"/>
+                <w:szCs w:val="24"/>
+              </w:rPr>
+              <w:t>1</w:t>
+            </w:r>
+          </w:p>
+        </w:tc>
+        <w:tc>
+          <w:tcPr>
+            <w:tcW w:w="1203" w:type="dxa"/>
+          </w:tcPr>
+          <w:p>
+            <w:pPr>
+              <w:pStyle w:val="NoSpacing"/>
+              <w:rPr>
+                <w:sz w:val="24"/>
+                <w:szCs w:val="24"/>
+              </w:rPr>
+            </w:pPr>
+            <w:r>
+              <w:rPr>
+                <w:sz w:val="24"/>
+                <w:szCs w:val="24"/>
+              </w:rPr>
+              <w:t>Maths</w:t>
+            </w:r>
+          </w:p>
+        </w:tc>
+      </w:tr>
+      <w:tr>
+        <w:tc>
+          <w:tcPr>
+            <w:tcW w:w="1225" w:type="dxa"/>
+          </w:tcPr>
+          <w:p>
+            <w:pPr>
+              <w:pStyle w:val="NoSpacing"/>
+              <w:rPr>
+                <w:sz w:val="24"/>
+                <w:szCs w:val="24"/>
+              </w:rPr>
+            </w:pPr>
+            <w:r>
+              <w:rPr>
+                <w:sz w:val="24"/>
+                <w:szCs w:val="24"/>
+              </w:rPr>
+              <w:t>1</w:t>
+            </w:r>
+          </w:p>
+        </w:tc>
+        <w:tc>
+          <w:tcPr>
+            <w:tcW w:w="1203" w:type="dxa"/>
+          </w:tcPr>
+          <w:p>
+            <w:pPr>
+              <w:pStyle w:val="NoSpacing"/>
+              <w:rPr>
+                <w:sz w:val="24"/>
+                <w:szCs w:val="24"/>
+              </w:rPr>
+            </w:pPr>
+            <w:r>
+              <w:rPr>
+                <w:sz w:val="24"/>
+                <w:szCs w:val="24"/>
+              </w:rPr>
+              <w:t>Physics</w:t>
+            </w:r>
+          </w:p>
+        </w:tc>
+      </w:tr>
+      <w:tr>
+        <w:tc>
+          <w:tcPr>
+            <w:tcW w:w="1225" w:type="dxa"/>
+          </w:tcPr>
+          <w:p>
+            <w:pPr>
+              <w:pStyle w:val="NoSpacing"/>
+              <w:rPr>
+                <w:sz w:val="24"/>
+                <w:szCs w:val="24"/>
+              </w:rPr>
+            </w:pPr>
+            <w:r>
+              <w:rPr>
+                <w:sz w:val="24"/>
+                <w:szCs w:val="24"/>
+              </w:rPr>
+              <w:t>2</w:t>
+            </w:r>
+          </w:p>
+        </w:tc>
+        <w:tc>
+          <w:tcPr>
+            <w:tcW w:w="1203" w:type="dxa"/>
+          </w:tcPr>
+          <w:p>
+            <w:pPr>
+              <w:pStyle w:val="NoSpacing"/>
+              <w:rPr>
+                <w:sz w:val="24"/>
+                <w:szCs w:val="24"/>
+              </w:rPr>
+            </w:pPr>
+            <w:r>
+              <w:rPr>
+                <w:sz w:val="24"/>
+                <w:szCs w:val="24"/>
+              </w:rPr>
+              <w:t>Biology</w:t>
+            </w:r>
+          </w:p>
+        </w:tc>
+      </w:tr>
+      <w:tr>
+        <w:tc>
+          <w:tcPr>
+            <w:tcW w:w="1225" w:type="dxa"/>
+          </w:tcPr>
+          <w:p>
+            <w:pPr>
+              <w:pStyle w:val="NoSpacing"/>
+              <w:rPr>
+                <w:sz w:val="24"/>
+                <w:szCs w:val="24"/>
+              </w:rPr>
+            </w:pPr>
+            <w:r>
+              <w:rPr>
+                <w:sz w:val="24"/>
+                <w:szCs w:val="24"/>
+              </w:rPr>
+              <w:t>3</w:t>
+            </w:r>
+          </w:p>
+        </w:tc>
+        <w:tc>
+          <w:tcPr>
+            <w:tcW w:w="1203" w:type="dxa"/>
+          </w:tcPr>
+          <w:p>
+            <w:pPr>
+              <w:pStyle w:val="NoSpacing"/>
+              <w:rPr>
+                <w:sz w:val="24"/>
+                <w:szCs w:val="24"/>
+              </w:rPr>
+            </w:pPr>
+            <w:r>
+              <w:rPr>
+                <w:sz w:val="24"/>
+                <w:szCs w:val="24"/>
+              </w:rPr>
+              <w:t>Physics</w:t>
+            </w:r>
+          </w:p>
+        </w:tc>
+      </w:tr>
+      <w:tr>
+        <w:tc>
+          <w:tcPr>
+            <w:tcW w:w="1225" w:type="dxa"/>
+          </w:tcPr>
+          <w:p>
+            <w:pPr>
+              <w:pStyle w:val="NoSpacing"/>
+              <w:rPr>
+                <w:sz w:val="24"/>
+                <w:szCs w:val="24"/>
+              </w:rPr>
+            </w:pPr>
+            <w:r>
+              <w:rPr>
+                <w:sz w:val="24"/>
+                <w:szCs w:val="24"/>
+              </w:rPr>
+              <w:t>3</w:t>
+            </w:r>
+          </w:p>
+        </w:tc>
+        <w:tc>
+          <w:tcPr>
+            <w:tcW w:w="1203" w:type="dxa"/>
+          </w:tcPr>
+          <w:p>
+            <w:pPr>
+              <w:pStyle w:val="NoSpacing"/>
+              <w:rPr>
+                <w:sz w:val="24"/>
+                <w:szCs w:val="24"/>
+              </w:rPr>
+            </w:pPr>
+            <w:r>
+              <w:rPr>
+                <w:sz w:val="24"/>
+                <w:szCs w:val="24"/>
+              </w:rPr>
+              <w:t>Chemistry</w:t>
+            </w:r>
+          </w:p>
+        </w:tc>
+      </w:tr>
+    </w:tbl>
+    <w:p>
+      <w:pPr>
+        <w:pStyle w:val="NoSpacing"/>
+        <w:rPr>
+          <w:sz w:val="24"/>
+          <w:szCs w:val="24"/>
+        </w:rPr>
+      </w:pPr>
+    </w:p>
+    <w:p>
+      <w:pPr>
+        <w:pStyle w:val="NoSpacing"/>
+        <w:rPr>
+          <w:sz w:val="24"/>
+          <w:szCs w:val="24"/>
+        </w:rPr>
+      </w:pPr>
+    </w:p>
+    <w:p>
+      <w:pPr>
+        <w:pStyle w:val="NoSpacing"/>
+        <w:rPr>
+          <w:sz w:val="24"/>
+          <w:szCs w:val="24"/>
+        </w:rPr>
+      </w:pPr>
+    </w:p>
+    <w:p>
+      <w:pPr>
+        <w:pStyle w:val="NoSpacing"/>
+        <w:rPr>
+          <w:sz w:val="24"/>
+          <w:szCs w:val="24"/>
+        </w:rPr>
+      </w:pPr>
+    </w:p>
+    <w:p>
+      <w:pPr>
+        <w:pStyle w:val="NoSpacing"/>
+        <w:rPr>
+          <w:sz w:val="24"/>
+          <w:szCs w:val="24"/>
+        </w:rPr>
+      </w:pPr>
+    </w:p>
+    <w:p>
+      <w:pPr>
+        <w:pStyle w:val="NoSpacing"/>
+        <w:rPr>
+          <w:sz w:val="24"/>
+          <w:szCs w:val="24"/>
+        </w:rPr>
+      </w:pPr>
+    </w:p>
+    <w:p>
+      <w:pPr>
+        <w:pStyle w:val="NoSpacing"/>
+        <w:rPr>
+          <w:sz w:val="24"/>
+          <w:szCs w:val="24"/>
+        </w:rPr>
+      </w:pPr>
+    </w:p>
+    <w:p>
+      <w:pPr>
+        <w:pStyle w:val="NoSpacing"/>
+        <w:rPr>
+          <w:sz w:val="24"/>
+          <w:szCs w:val="24"/>
+        </w:rPr>
+      </w:pPr>
+    </w:p>
+    <w:p>
+      <w:pPr>
+        <w:pStyle w:val="NoSpacing"/>
+        <w:rPr>
+          <w:sz w:val="24"/>
+          <w:szCs w:val="24"/>
+        </w:rPr>
+      </w:pPr>
+    </w:p>
+    <w:p>
+      <w:pPr>
+        <w:pStyle w:val="NoSpacing"/>
+        <w:rPr>
           <w:sz w:val="24"/>
           <w:szCs w:val="24"/>
         </w:rPr>
@@ -2729,6 +4450,7 @@
           <w:sz w:val="24"/>
           <w:szCs w:val="24"/>
         </w:rPr>
+        <w:lastRenderedPageBreak/>
         <w:t>Third Normal Form:</w:t>
       </w:r>
     </w:p>
@@ -2810,6 +4532,950 @@
       <w:pPr>
         <w:pStyle w:val="NoSpacing"/>
         <w:rPr>
+          <w:i/>
+          <w:iCs/>
+          <w:sz w:val="24"/>
+          <w:szCs w:val="24"/>
+        </w:rPr>
+      </w:pPr>
+      <w:r>
+        <w:rPr>
+          <w:i/>
+          <w:iCs/>
+          <w:sz w:val="24"/>
+          <w:szCs w:val="24"/>
+        </w:rPr>
+        <w:t>Example:</w:t>
+      </w:r>
+    </w:p>
+    <w:p>
+      <w:pPr>
+        <w:pStyle w:val="NoSpacing"/>
+        <w:rPr>
+          <w:sz w:val="24"/>
+          <w:szCs w:val="24"/>
+        </w:rPr>
+      </w:pPr>
+      <w:r>
+        <w:rPr>
+          <w:sz w:val="24"/>
+          <w:szCs w:val="24"/>
+        </w:rPr>
+        <w:t xml:space="preserve">In the films table, description </w:t>
+      </w:r>
+      <w:r>
+        <w:rPr>
+          <w:sz w:val="24"/>
+          <w:szCs w:val="24"/>
+        </w:rPr>
+        <w:t xml:space="preserve">is dependent on the certificate (not the </w:t>
+      </w:r>
+      <w:proofErr w:type="spellStart"/>
+      <w:r>
+        <w:rPr>
+          <w:sz w:val="24"/>
+          <w:szCs w:val="24"/>
+        </w:rPr>
+        <w:t>filmID</w:t>
+      </w:r>
+      <w:proofErr w:type="spellEnd"/>
+      <w:r>
+        <w:rPr>
+          <w:sz w:val="24"/>
+          <w:szCs w:val="24"/>
+        </w:rPr>
+        <w:t>)</w:t>
+      </w:r>
+      <w:r>
+        <w:rPr>
+          <w:sz w:val="24"/>
+          <w:szCs w:val="24"/>
+        </w:rPr>
+        <w:t>, so the certificate and description will be split into its own table.</w:t>
+      </w:r>
+    </w:p>
+    <w:p>
+      <w:pPr>
+        <w:pStyle w:val="NoSpacing"/>
+        <w:rPr>
+          <w:sz w:val="24"/>
+          <w:szCs w:val="24"/>
+        </w:rPr>
+      </w:pPr>
+    </w:p>
+    <w:tbl>
+      <w:tblPr>
+        <w:tblStyle w:val="TableGrid"/>
+        <w:tblW w:w="9067" w:type="dxa"/>
+        <w:tblLook w:val="04A0" w:firstRow="1" w:lastRow="0" w:firstColumn="1" w:lastColumn="0" w:noHBand="0" w:noVBand="1"/>
+      </w:tblPr>
+      <w:tblGrid>
+        <w:gridCol w:w="2254"/>
+        <w:gridCol w:w="2254"/>
+        <w:gridCol w:w="1347"/>
+        <w:gridCol w:w="3212"/>
+      </w:tblGrid>
+      <w:tr>
+        <w:tc>
+          <w:tcPr>
+            <w:tcW w:w="2254" w:type="dxa"/>
+          </w:tcPr>
+          <w:p>
+            <w:pPr>
+              <w:pStyle w:val="NoSpacing"/>
+              <w:rPr>
+                <w:b/>
+                <w:bCs/>
+                <w:sz w:val="24"/>
+                <w:szCs w:val="24"/>
+              </w:rPr>
+            </w:pPr>
+            <w:proofErr w:type="spellStart"/>
+            <w:r>
+              <w:rPr>
+                <w:b/>
+                <w:bCs/>
+                <w:sz w:val="24"/>
+                <w:szCs w:val="24"/>
+              </w:rPr>
+              <w:t>FilmID</w:t>
+            </w:r>
+            <w:proofErr w:type="spellEnd"/>
+          </w:p>
+        </w:tc>
+        <w:tc>
+          <w:tcPr>
+            <w:tcW w:w="2254" w:type="dxa"/>
+          </w:tcPr>
+          <w:p>
+            <w:pPr>
+              <w:pStyle w:val="NoSpacing"/>
+              <w:rPr>
+                <w:sz w:val="24"/>
+                <w:szCs w:val="24"/>
+              </w:rPr>
+            </w:pPr>
+            <w:r>
+              <w:rPr>
+                <w:sz w:val="24"/>
+                <w:szCs w:val="24"/>
+              </w:rPr>
+              <w:t>Title</w:t>
+            </w:r>
+          </w:p>
+        </w:tc>
+        <w:tc>
+          <w:tcPr>
+            <w:tcW w:w="1347" w:type="dxa"/>
+          </w:tcPr>
+          <w:p>
+            <w:pPr>
+              <w:pStyle w:val="NoSpacing"/>
+              <w:rPr>
+                <w:sz w:val="24"/>
+                <w:szCs w:val="24"/>
+              </w:rPr>
+            </w:pPr>
+            <w:r>
+              <w:rPr>
+                <w:sz w:val="24"/>
+                <w:szCs w:val="24"/>
+              </w:rPr>
+              <w:t>Certificate</w:t>
+            </w:r>
+          </w:p>
+        </w:tc>
+        <w:tc>
+          <w:tcPr>
+            <w:tcW w:w="3212" w:type="dxa"/>
+          </w:tcPr>
+          <w:p>
+            <w:pPr>
+              <w:pStyle w:val="NoSpacing"/>
+              <w:rPr>
+                <w:sz w:val="24"/>
+                <w:szCs w:val="24"/>
+              </w:rPr>
+            </w:pPr>
+            <w:r>
+              <w:rPr>
+                <w:sz w:val="24"/>
+                <w:szCs w:val="24"/>
+              </w:rPr>
+              <w:t>Description</w:t>
+            </w:r>
+          </w:p>
+        </w:tc>
+      </w:tr>
+      <w:tr>
+        <w:tc>
+          <w:tcPr>
+            <w:tcW w:w="2254" w:type="dxa"/>
+          </w:tcPr>
+          <w:p>
+            <w:pPr>
+              <w:pStyle w:val="NoSpacing"/>
+              <w:rPr>
+                <w:sz w:val="24"/>
+                <w:szCs w:val="24"/>
+              </w:rPr>
+            </w:pPr>
+            <w:r>
+              <w:rPr>
+                <w:sz w:val="24"/>
+                <w:szCs w:val="24"/>
+              </w:rPr>
+              <w:t>1</w:t>
+            </w:r>
+          </w:p>
+        </w:tc>
+        <w:tc>
+          <w:tcPr>
+            <w:tcW w:w="2254" w:type="dxa"/>
+          </w:tcPr>
+          <w:p>
+            <w:pPr>
+              <w:pStyle w:val="NoSpacing"/>
+              <w:rPr>
+                <w:sz w:val="24"/>
+                <w:szCs w:val="24"/>
+              </w:rPr>
+            </w:pPr>
+            <w:r>
+              <w:rPr>
+                <w:sz w:val="24"/>
+                <w:szCs w:val="24"/>
+              </w:rPr>
+              <w:t>Predator</w:t>
+            </w:r>
+          </w:p>
+        </w:tc>
+        <w:tc>
+          <w:tcPr>
+            <w:tcW w:w="1347" w:type="dxa"/>
+          </w:tcPr>
+          <w:p>
+            <w:pPr>
+              <w:pStyle w:val="NoSpacing"/>
+              <w:rPr>
+                <w:sz w:val="24"/>
+                <w:szCs w:val="24"/>
+              </w:rPr>
+            </w:pPr>
+            <w:r>
+              <w:rPr>
+                <w:sz w:val="24"/>
+                <w:szCs w:val="24"/>
+              </w:rPr>
+              <w:t>18</w:t>
+            </w:r>
+          </w:p>
+        </w:tc>
+        <w:tc>
+          <w:tcPr>
+            <w:tcW w:w="3212" w:type="dxa"/>
+          </w:tcPr>
+          <w:p>
+            <w:pPr>
+              <w:pStyle w:val="NoSpacing"/>
+              <w:rPr>
+                <w:sz w:val="24"/>
+                <w:szCs w:val="24"/>
+              </w:rPr>
+            </w:pPr>
+            <w:r>
+              <w:rPr>
+                <w:sz w:val="24"/>
+                <w:szCs w:val="24"/>
+              </w:rPr>
+              <w:t>Eighteen and over</w:t>
+            </w:r>
+          </w:p>
+        </w:tc>
+      </w:tr>
+      <w:tr>
+        <w:tc>
+          <w:tcPr>
+            <w:tcW w:w="2254" w:type="dxa"/>
+          </w:tcPr>
+          <w:p>
+            <w:pPr>
+              <w:pStyle w:val="NoSpacing"/>
+              <w:rPr>
+                <w:sz w:val="24"/>
+                <w:szCs w:val="24"/>
+              </w:rPr>
+            </w:pPr>
+            <w:r>
+              <w:rPr>
+                <w:sz w:val="24"/>
+                <w:szCs w:val="24"/>
+              </w:rPr>
+              <w:t>2</w:t>
+            </w:r>
+          </w:p>
+        </w:tc>
+        <w:tc>
+          <w:tcPr>
+            <w:tcW w:w="2254" w:type="dxa"/>
+          </w:tcPr>
+          <w:p>
+            <w:pPr>
+              <w:pStyle w:val="NoSpacing"/>
+              <w:rPr>
+                <w:sz w:val="24"/>
+                <w:szCs w:val="24"/>
+              </w:rPr>
+            </w:pPr>
+            <w:r>
+              <w:rPr>
+                <w:sz w:val="24"/>
+                <w:szCs w:val="24"/>
+              </w:rPr>
+              <w:t>Monster House</w:t>
+            </w:r>
+          </w:p>
+        </w:tc>
+        <w:tc>
+          <w:tcPr>
+            <w:tcW w:w="1347" w:type="dxa"/>
+          </w:tcPr>
+          <w:p>
+            <w:pPr>
+              <w:pStyle w:val="NoSpacing"/>
+              <w:rPr>
+                <w:sz w:val="24"/>
+                <w:szCs w:val="24"/>
+              </w:rPr>
+            </w:pPr>
+            <w:r>
+              <w:rPr>
+                <w:sz w:val="24"/>
+                <w:szCs w:val="24"/>
+              </w:rPr>
+              <w:t>PG</w:t>
+            </w:r>
+          </w:p>
+        </w:tc>
+        <w:tc>
+          <w:tcPr>
+            <w:tcW w:w="3212" w:type="dxa"/>
+          </w:tcPr>
+          <w:p>
+            <w:pPr>
+              <w:pStyle w:val="NoSpacing"/>
+              <w:rPr>
+                <w:sz w:val="24"/>
+                <w:szCs w:val="24"/>
+              </w:rPr>
+            </w:pPr>
+            <w:r>
+              <w:rPr>
+                <w:sz w:val="24"/>
+                <w:szCs w:val="24"/>
+              </w:rPr>
+              <w:t>Parental Guidance</w:t>
+            </w:r>
+          </w:p>
+        </w:tc>
+      </w:tr>
+      <w:tr>
+        <w:tc>
+          <w:tcPr>
+            <w:tcW w:w="2254" w:type="dxa"/>
+          </w:tcPr>
+          <w:p>
+            <w:pPr>
+              <w:pStyle w:val="NoSpacing"/>
+              <w:rPr>
+                <w:sz w:val="24"/>
+                <w:szCs w:val="24"/>
+              </w:rPr>
+            </w:pPr>
+            <w:r>
+              <w:rPr>
+                <w:sz w:val="24"/>
+                <w:szCs w:val="24"/>
+              </w:rPr>
+              <w:t>3</w:t>
+            </w:r>
+          </w:p>
+        </w:tc>
+        <w:tc>
+          <w:tcPr>
+            <w:tcW w:w="2254" w:type="dxa"/>
+          </w:tcPr>
+          <w:p>
+            <w:pPr>
+              <w:pStyle w:val="NoSpacing"/>
+              <w:rPr>
+                <w:sz w:val="24"/>
+                <w:szCs w:val="24"/>
+              </w:rPr>
+            </w:pPr>
+            <w:r>
+              <w:rPr>
+                <w:sz w:val="24"/>
+                <w:szCs w:val="24"/>
+              </w:rPr>
+              <w:t>The Lorax</w:t>
+            </w:r>
+          </w:p>
+        </w:tc>
+        <w:tc>
+          <w:tcPr>
+            <w:tcW w:w="1347" w:type="dxa"/>
+          </w:tcPr>
+          <w:p>
+            <w:pPr>
+              <w:pStyle w:val="NoSpacing"/>
+              <w:rPr>
+                <w:sz w:val="24"/>
+                <w:szCs w:val="24"/>
+              </w:rPr>
+            </w:pPr>
+            <w:r>
+              <w:rPr>
+                <w:sz w:val="24"/>
+                <w:szCs w:val="24"/>
+              </w:rPr>
+              <w:t>U</w:t>
+            </w:r>
+          </w:p>
+        </w:tc>
+        <w:tc>
+          <w:tcPr>
+            <w:tcW w:w="3212" w:type="dxa"/>
+          </w:tcPr>
+          <w:p>
+            <w:pPr>
+              <w:pStyle w:val="NoSpacing"/>
+              <w:rPr>
+                <w:sz w:val="24"/>
+                <w:szCs w:val="24"/>
+              </w:rPr>
+            </w:pPr>
+            <w:r>
+              <w:rPr>
+                <w:sz w:val="24"/>
+                <w:szCs w:val="24"/>
+              </w:rPr>
+              <w:t>Universal Classification</w:t>
+            </w:r>
+          </w:p>
+        </w:tc>
+      </w:tr>
+    </w:tbl>
+    <w:p>
+      <w:pPr>
+        <w:pStyle w:val="NoSpacing"/>
+        <w:rPr>
+          <w:sz w:val="24"/>
+          <w:szCs w:val="24"/>
+        </w:rPr>
+      </w:pPr>
+    </w:p>
+    <w:tbl>
+      <w:tblPr>
+        <w:tblStyle w:val="TableGrid"/>
+        <w:tblpPr w:leftFromText="180" w:rightFromText="180" w:vertAnchor="text" w:horzAnchor="margin" w:tblpXSpec="right" w:tblpY="275"/>
+        <w:tblW w:w="0" w:type="auto"/>
+        <w:tblLook w:val="04A0" w:firstRow="1" w:lastRow="0" w:firstColumn="1" w:lastColumn="0" w:noHBand="0" w:noVBand="1"/>
+      </w:tblPr>
+      <w:tblGrid>
+        <w:gridCol w:w="1250"/>
+        <w:gridCol w:w="2595"/>
+      </w:tblGrid>
+      <w:tr>
+        <w:tc>
+          <w:tcPr>
+            <w:tcW w:w="1228" w:type="dxa"/>
+          </w:tcPr>
+          <w:p>
+            <w:pPr>
+              <w:pStyle w:val="NoSpacing"/>
+              <w:rPr>
+                <w:b/>
+                <w:bCs/>
+                <w:sz w:val="24"/>
+                <w:szCs w:val="24"/>
+              </w:rPr>
+            </w:pPr>
+            <w:r>
+              <w:rPr>
+                <w:b/>
+                <w:bCs/>
+                <w:sz w:val="24"/>
+                <w:szCs w:val="24"/>
+              </w:rPr>
+              <w:t>Certificate</w:t>
+            </w:r>
+          </w:p>
+        </w:tc>
+        <w:tc>
+          <w:tcPr>
+            <w:tcW w:w="2595" w:type="dxa"/>
+          </w:tcPr>
+          <w:p>
+            <w:pPr>
+              <w:pStyle w:val="NoSpacing"/>
+              <w:rPr>
+                <w:sz w:val="24"/>
+                <w:szCs w:val="24"/>
+              </w:rPr>
+            </w:pPr>
+            <w:r>
+              <w:rPr>
+                <w:sz w:val="24"/>
+                <w:szCs w:val="24"/>
+              </w:rPr>
+              <w:t>Description</w:t>
+            </w:r>
+          </w:p>
+        </w:tc>
+      </w:tr>
+      <w:tr>
+        <w:tc>
+          <w:tcPr>
+            <w:tcW w:w="1228" w:type="dxa"/>
+          </w:tcPr>
+          <w:p>
+            <w:pPr>
+              <w:pStyle w:val="NoSpacing"/>
+              <w:rPr>
+                <w:sz w:val="24"/>
+                <w:szCs w:val="24"/>
+              </w:rPr>
+            </w:pPr>
+            <w:r>
+              <w:rPr>
+                <w:sz w:val="24"/>
+                <w:szCs w:val="24"/>
+              </w:rPr>
+              <w:t>18</w:t>
+            </w:r>
+          </w:p>
+        </w:tc>
+        <w:tc>
+          <w:tcPr>
+            <w:tcW w:w="2595" w:type="dxa"/>
+          </w:tcPr>
+          <w:p>
+            <w:pPr>
+              <w:pStyle w:val="NoSpacing"/>
+              <w:rPr>
+                <w:sz w:val="24"/>
+                <w:szCs w:val="24"/>
+              </w:rPr>
+            </w:pPr>
+            <w:r>
+              <w:rPr>
+                <w:sz w:val="24"/>
+                <w:szCs w:val="24"/>
+              </w:rPr>
+              <w:t>Eighteen and over</w:t>
+            </w:r>
+          </w:p>
+        </w:tc>
+      </w:tr>
+      <w:tr>
+        <w:tc>
+          <w:tcPr>
+            <w:tcW w:w="1228" w:type="dxa"/>
+          </w:tcPr>
+          <w:p>
+            <w:pPr>
+              <w:pStyle w:val="NoSpacing"/>
+              <w:rPr>
+                <w:sz w:val="24"/>
+                <w:szCs w:val="24"/>
+              </w:rPr>
+            </w:pPr>
+            <w:r>
+              <w:rPr>
+                <w:sz w:val="24"/>
+                <w:szCs w:val="24"/>
+              </w:rPr>
+              <w:t>PG</w:t>
+            </w:r>
+          </w:p>
+        </w:tc>
+        <w:tc>
+          <w:tcPr>
+            <w:tcW w:w="2595" w:type="dxa"/>
+          </w:tcPr>
+          <w:p>
+            <w:pPr>
+              <w:pStyle w:val="NoSpacing"/>
+              <w:rPr>
+                <w:sz w:val="24"/>
+                <w:szCs w:val="24"/>
+              </w:rPr>
+            </w:pPr>
+            <w:r>
+              <w:rPr>
+                <w:sz w:val="24"/>
+                <w:szCs w:val="24"/>
+              </w:rPr>
+              <w:t>Parental Guidance</w:t>
+            </w:r>
+          </w:p>
+        </w:tc>
+      </w:tr>
+      <w:tr>
+        <w:tc>
+          <w:tcPr>
+            <w:tcW w:w="1228" w:type="dxa"/>
+          </w:tcPr>
+          <w:p>
+            <w:pPr>
+              <w:pStyle w:val="NoSpacing"/>
+              <w:rPr>
+                <w:sz w:val="24"/>
+                <w:szCs w:val="24"/>
+              </w:rPr>
+            </w:pPr>
+            <w:r>
+              <w:rPr>
+                <w:sz w:val="24"/>
+                <w:szCs w:val="24"/>
+              </w:rPr>
+              <w:t>U</w:t>
+            </w:r>
+          </w:p>
+        </w:tc>
+        <w:tc>
+          <w:tcPr>
+            <w:tcW w:w="2595" w:type="dxa"/>
+          </w:tcPr>
+          <w:p>
+            <w:pPr>
+              <w:pStyle w:val="NoSpacing"/>
+              <w:rPr>
+                <w:sz w:val="24"/>
+                <w:szCs w:val="24"/>
+              </w:rPr>
+            </w:pPr>
+            <w:r>
+              <w:rPr>
+                <w:sz w:val="24"/>
+                <w:szCs w:val="24"/>
+              </w:rPr>
+              <w:t>Universal Classification</w:t>
+            </w:r>
+          </w:p>
+        </w:tc>
+      </w:tr>
+    </w:tbl>
+    <w:p>
+      <w:pPr>
+        <w:pStyle w:val="NoSpacing"/>
+        <w:rPr>
+          <w:sz w:val="24"/>
+          <w:szCs w:val="24"/>
+        </w:rPr>
+      </w:pPr>
+    </w:p>
+    <w:tbl>
+      <w:tblPr>
+        <w:tblStyle w:val="TableGrid"/>
+        <w:tblW w:w="0" w:type="auto"/>
+        <w:tblLook w:val="04A0" w:firstRow="1" w:lastRow="0" w:firstColumn="1" w:lastColumn="0" w:noHBand="0" w:noVBand="1"/>
+      </w:tblPr>
+      <w:tblGrid>
+        <w:gridCol w:w="956"/>
+        <w:gridCol w:w="1841"/>
+        <w:gridCol w:w="1347"/>
+      </w:tblGrid>
+      <w:tr>
+        <w:tc>
+          <w:tcPr>
+            <w:tcW w:w="956" w:type="dxa"/>
+          </w:tcPr>
+          <w:p>
+            <w:pPr>
+              <w:pStyle w:val="NoSpacing"/>
+              <w:rPr>
+                <w:b/>
+                <w:bCs/>
+                <w:sz w:val="24"/>
+                <w:szCs w:val="24"/>
+              </w:rPr>
+            </w:pPr>
+            <w:proofErr w:type="spellStart"/>
+            <w:r>
+              <w:rPr>
+                <w:b/>
+                <w:bCs/>
+                <w:sz w:val="24"/>
+                <w:szCs w:val="24"/>
+              </w:rPr>
+              <w:t>FilmID</w:t>
+            </w:r>
+            <w:proofErr w:type="spellEnd"/>
+          </w:p>
+        </w:tc>
+        <w:tc>
+          <w:tcPr>
+            <w:tcW w:w="1841" w:type="dxa"/>
+          </w:tcPr>
+          <w:p>
+            <w:pPr>
+              <w:pStyle w:val="NoSpacing"/>
+              <w:rPr>
+                <w:sz w:val="24"/>
+                <w:szCs w:val="24"/>
+              </w:rPr>
+            </w:pPr>
+            <w:r>
+              <w:rPr>
+                <w:sz w:val="24"/>
+                <w:szCs w:val="24"/>
+              </w:rPr>
+              <w:t>Title</w:t>
+            </w:r>
+          </w:p>
+        </w:tc>
+        <w:tc>
+          <w:tcPr>
+            <w:tcW w:w="1347" w:type="dxa"/>
+          </w:tcPr>
+          <w:p>
+            <w:pPr>
+              <w:pStyle w:val="NoSpacing"/>
+              <w:rPr>
+                <w:sz w:val="24"/>
+                <w:szCs w:val="24"/>
+              </w:rPr>
+            </w:pPr>
+            <w:r>
+              <w:rPr>
+                <w:sz w:val="24"/>
+                <w:szCs w:val="24"/>
+              </w:rPr>
+              <w:t>Certificate</w:t>
+            </w:r>
+          </w:p>
+        </w:tc>
+      </w:tr>
+      <w:tr>
+        <w:tc>
+          <w:tcPr>
+            <w:tcW w:w="956" w:type="dxa"/>
+          </w:tcPr>
+          <w:p>
+            <w:pPr>
+              <w:pStyle w:val="NoSpacing"/>
+              <w:rPr>
+                <w:sz w:val="24"/>
+                <w:szCs w:val="24"/>
+              </w:rPr>
+            </w:pPr>
+            <w:r>
+              <w:rPr>
+                <w:sz w:val="24"/>
+                <w:szCs w:val="24"/>
+              </w:rPr>
+              <w:t xml:space="preserve"> 1</w:t>
+            </w:r>
+          </w:p>
+        </w:tc>
+        <w:tc>
+          <w:tcPr>
+            <w:tcW w:w="1841" w:type="dxa"/>
+          </w:tcPr>
+          <w:p>
+            <w:pPr>
+              <w:pStyle w:val="NoSpacing"/>
+              <w:rPr>
+                <w:sz w:val="24"/>
+                <w:szCs w:val="24"/>
+              </w:rPr>
+            </w:pPr>
+            <w:r>
+              <w:rPr>
+                <w:sz w:val="24"/>
+                <w:szCs w:val="24"/>
+              </w:rPr>
+              <w:t>Predator</w:t>
+            </w:r>
+          </w:p>
+        </w:tc>
+        <w:tc>
+          <w:tcPr>
+            <w:tcW w:w="1347" w:type="dxa"/>
+          </w:tcPr>
+          <w:p>
+            <w:pPr>
+              <w:pStyle w:val="NoSpacing"/>
+              <w:rPr>
+                <w:sz w:val="24"/>
+                <w:szCs w:val="24"/>
+              </w:rPr>
+            </w:pPr>
+            <w:r>
+              <w:rPr>
+                <w:sz w:val="24"/>
+                <w:szCs w:val="24"/>
+              </w:rPr>
+              <w:t>18</w:t>
+            </w:r>
+          </w:p>
+        </w:tc>
+      </w:tr>
+      <w:tr>
+        <w:tc>
+          <w:tcPr>
+            <w:tcW w:w="956" w:type="dxa"/>
+          </w:tcPr>
+          <w:p>
+            <w:pPr>
+              <w:pStyle w:val="NoSpacing"/>
+              <w:rPr>
+                <w:sz w:val="24"/>
+                <w:szCs w:val="24"/>
+              </w:rPr>
+            </w:pPr>
+            <w:r>
+              <w:rPr>
+                <w:sz w:val="24"/>
+                <w:szCs w:val="24"/>
+              </w:rPr>
+              <w:t>2</w:t>
+            </w:r>
+          </w:p>
+        </w:tc>
+        <w:tc>
+          <w:tcPr>
+            <w:tcW w:w="1841" w:type="dxa"/>
+          </w:tcPr>
+          <w:p>
+            <w:pPr>
+              <w:pStyle w:val="NoSpacing"/>
+              <w:rPr>
+                <w:sz w:val="24"/>
+                <w:szCs w:val="24"/>
+              </w:rPr>
+            </w:pPr>
+            <w:r>
+              <w:rPr>
+                <w:sz w:val="24"/>
+                <w:szCs w:val="24"/>
+              </w:rPr>
+              <w:t>Monster House</w:t>
+            </w:r>
+          </w:p>
+        </w:tc>
+        <w:tc>
+          <w:tcPr>
+            <w:tcW w:w="1347" w:type="dxa"/>
+          </w:tcPr>
+          <w:p>
+            <w:pPr>
+              <w:pStyle w:val="NoSpacing"/>
+              <w:rPr>
+                <w:sz w:val="24"/>
+                <w:szCs w:val="24"/>
+              </w:rPr>
+            </w:pPr>
+            <w:r>
+              <w:rPr>
+                <w:sz w:val="24"/>
+                <w:szCs w:val="24"/>
+              </w:rPr>
+              <w:t>PG</w:t>
+            </w:r>
+          </w:p>
+        </w:tc>
+      </w:tr>
+      <w:tr>
+        <w:tc>
+          <w:tcPr>
+            <w:tcW w:w="956" w:type="dxa"/>
+          </w:tcPr>
+          <w:p>
+            <w:pPr>
+              <w:pStyle w:val="NoSpacing"/>
+              <w:rPr>
+                <w:sz w:val="24"/>
+                <w:szCs w:val="24"/>
+              </w:rPr>
+            </w:pPr>
+            <w:r>
+              <w:rPr>
+                <w:sz w:val="24"/>
+                <w:szCs w:val="24"/>
+              </w:rPr>
+              <w:t>3</w:t>
+            </w:r>
+          </w:p>
+        </w:tc>
+        <w:tc>
+          <w:tcPr>
+            <w:tcW w:w="1841" w:type="dxa"/>
+          </w:tcPr>
+          <w:p>
+            <w:pPr>
+              <w:pStyle w:val="NoSpacing"/>
+              <w:rPr>
+                <w:sz w:val="24"/>
+                <w:szCs w:val="24"/>
+              </w:rPr>
+            </w:pPr>
+            <w:r>
+              <w:rPr>
+                <w:sz w:val="24"/>
+                <w:szCs w:val="24"/>
+              </w:rPr>
+              <w:t>The Lorax</w:t>
+            </w:r>
+          </w:p>
+        </w:tc>
+        <w:tc>
+          <w:tcPr>
+            <w:tcW w:w="1347" w:type="dxa"/>
+          </w:tcPr>
+          <w:p>
+            <w:pPr>
+              <w:pStyle w:val="NoSpacing"/>
+              <w:rPr>
+                <w:sz w:val="24"/>
+                <w:szCs w:val="24"/>
+              </w:rPr>
+            </w:pPr>
+            <w:r>
+              <w:rPr>
+                <w:sz w:val="24"/>
+                <w:szCs w:val="24"/>
+              </w:rPr>
+              <w:t>U</w:t>
+            </w:r>
+          </w:p>
+        </w:tc>
+      </w:tr>
+    </w:tbl>
+    <w:p>
+      <w:pPr>
+        <w:pStyle w:val="NoSpacing"/>
+        <w:rPr>
+          <w:sz w:val="24"/>
+          <w:szCs w:val="24"/>
+        </w:rPr>
+      </w:pPr>
+    </w:p>
+    <w:p>
+      <w:pPr>
+        <w:pStyle w:val="NoSpacing"/>
+        <w:rPr>
+          <w:sz w:val="24"/>
+          <w:szCs w:val="24"/>
+        </w:rPr>
+      </w:pPr>
+    </w:p>
+    <w:p>
+      <w:pPr>
+        <w:pStyle w:val="NoSpacing"/>
+        <w:rPr>
           <w:sz w:val="24"/>
           <w:szCs w:val="24"/>
         </w:rPr>
@@ -2828,13 +5494,13 @@
           <w:noProof/>
         </w:rPr>
         <w:drawing>
-          <wp:anchor distT="0" distB="0" distL="114300" distR="114300" simplePos="0" relativeHeight="251660288" behindDoc="0" locked="0" layoutInCell="1" allowOverlap="1" wp14:anchorId="5EE4F029" wp14:editId="6F3368B0">
+          <wp:anchor distT="0" distB="0" distL="114300" distR="114300" simplePos="0" relativeHeight="251660288" behindDoc="0" locked="0" layoutInCell="1" allowOverlap="1" wp14:anchorId="5EE4F029" wp14:editId="3744CAB5">
             <wp:simplePos x="0" y="0"/>
             <wp:positionH relativeFrom="margin">
               <wp:align>center</wp:align>
             </wp:positionH>
             <wp:positionV relativeFrom="paragraph">
-              <wp:posOffset>171450</wp:posOffset>
+              <wp:posOffset>34290</wp:posOffset>
             </wp:positionV>
             <wp:extent cx="4724400" cy="3665220"/>
             <wp:effectExtent l="0" t="0" r="0" b="0"/>
@@ -3091,20 +5757,41 @@
           <w:szCs w:val="24"/>
         </w:rPr>
       </w:pPr>
+    </w:p>
+    <w:p>
+      <w:pPr>
+        <w:pStyle w:val="NoSpacing"/>
+        <w:rPr>
+          <w:sz w:val="24"/>
+          <w:szCs w:val="24"/>
+        </w:rPr>
+      </w:pPr>
+    </w:p>
+    <w:p>
+      <w:pPr>
+        <w:pStyle w:val="NoSpacing"/>
+        <w:rPr>
+          <w:sz w:val="24"/>
+          <w:szCs w:val="24"/>
+        </w:rPr>
+      </w:pPr>
+    </w:p>
+    <w:p>
       <w:r>
         <w:rPr>
           <w:noProof/>
           <w:sz w:val="24"/>
           <w:szCs w:val="24"/>
         </w:rPr>
+        <w:lastRenderedPageBreak/>
         <w:drawing>
-          <wp:anchor distT="0" distB="0" distL="114300" distR="114300" simplePos="0" relativeHeight="251661312" behindDoc="0" locked="0" layoutInCell="1" allowOverlap="1" wp14:anchorId="1CDB31B0" wp14:editId="5FB6C4BD">
+          <wp:anchor distT="0" distB="0" distL="114300" distR="114300" simplePos="0" relativeHeight="251661312" behindDoc="0" locked="0" layoutInCell="1" allowOverlap="1" wp14:anchorId="1CDB31B0" wp14:editId="7BC64810">
             <wp:simplePos x="0" y="0"/>
             <wp:positionH relativeFrom="margin">
-              <wp:align>center</wp:align>
+              <wp:posOffset>381635</wp:posOffset>
             </wp:positionH>
             <wp:positionV relativeFrom="paragraph">
-              <wp:posOffset>48895</wp:posOffset>
+              <wp:posOffset>-341630</wp:posOffset>
             </wp:positionV>
             <wp:extent cx="4617720" cy="3346704"/>
             <wp:effectExtent l="0" t="0" r="0" b="6350"/>
@@ -3164,28 +5851,9 @@
         </w:drawing>
       </w:r>
     </w:p>
-    <w:p>
-      <w:pPr>
-        <w:pStyle w:val="NoSpacing"/>
-        <w:rPr>
-          <w:sz w:val="24"/>
-          <w:szCs w:val="24"/>
-        </w:rPr>
-      </w:pPr>
-    </w:p>
-    <w:p>
-      <w:pPr>
-        <w:pStyle w:val="NoSpacing"/>
-        <w:rPr>
-          <w:sz w:val="24"/>
-          <w:szCs w:val="24"/>
-        </w:rPr>
-      </w:pPr>
-    </w:p>
     <w:p/>
     <w:p/>
     <w:p/>
-    <w:p/>
     <w:p>
       <w:pPr>
         <w:rPr>
@@ -3218,85 +5886,17 @@
       <w:pPr>
         <w:jc w:val="right"/>
       </w:pPr>
+    </w:p>
+    <w:p>
+      <w:pPr>
+        <w:jc w:val="right"/>
+      </w:pPr>
       <w:r>
         <w:rPr>
           <w:noProof/>
         </w:rPr>
-        <w:lastRenderedPageBreak/>
         <w:drawing>
-          <wp:anchor distT="0" distB="0" distL="114300" distR="114300" simplePos="0" relativeHeight="251662336" behindDoc="0" locked="0" layoutInCell="1" allowOverlap="1" wp14:anchorId="73EB4215" wp14:editId="3D9D32BD">
-            <wp:simplePos x="0" y="0"/>
-            <wp:positionH relativeFrom="margin">
-              <wp:align>center</wp:align>
-            </wp:positionH>
-            <wp:positionV relativeFrom="paragraph">
-              <wp:posOffset>53340</wp:posOffset>
-            </wp:positionV>
-            <wp:extent cx="2583180" cy="2484120"/>
-            <wp:effectExtent l="0" t="0" r="7620" b="0"/>
-            <wp:wrapNone/>
-            <wp:docPr id="4" name="Picture 4"/>
-            <wp:cNvGraphicFramePr>
-              <a:graphicFrameLocks xmlns:a="http://schemas.openxmlformats.org/drawingml/2006/main" noChangeAspect="1"/>
-            </wp:cNvGraphicFramePr>
-            <a:graphic xmlns:a="http://schemas.openxmlformats.org/drawingml/2006/main">
-              <a:graphicData uri="http://schemas.openxmlformats.org/drawingml/2006/picture">
-                <pic:pic xmlns:pic="http://schemas.openxmlformats.org/drawingml/2006/picture">
-                  <pic:nvPicPr>
-                    <pic:cNvPr id="0" name="Picture 5"/>
-                    <pic:cNvPicPr>
-                      <a:picLocks noChangeAspect="1" noChangeArrowheads="1"/>
-                    </pic:cNvPicPr>
-                  </pic:nvPicPr>
-                  <pic:blipFill>
-                    <a:blip r:embed="rId8">
-                      <a:extLst>
-                        <a:ext uri="{28A0092B-C50C-407E-A947-70E740481C1C}">
-                          <a14:useLocalDpi xmlns:a14="http://schemas.microsoft.com/office/drawing/2010/main" val="0"/>
-                        </a:ext>
-                      </a:extLst>
-                    </a:blip>
-                    <a:srcRect/>
-                    <a:stretch>
-                      <a:fillRect/>
-                    </a:stretch>
-                  </pic:blipFill>
-                  <pic:spPr bwMode="auto">
-                    <a:xfrm>
-                      <a:off x="0" y="0"/>
-                      <a:ext cx="2583180" cy="2484120"/>
-                    </a:xfrm>
-                    <a:prstGeom prst="rect">
-                      <a:avLst/>
-                    </a:prstGeom>
-                    <a:noFill/>
-                    <a:ln>
-                      <a:noFill/>
-                    </a:ln>
-                  </pic:spPr>
-                </pic:pic>
-              </a:graphicData>
-            </a:graphic>
-            <wp14:sizeRelH relativeFrom="page">
-              <wp14:pctWidth>0</wp14:pctWidth>
-            </wp14:sizeRelH>
-            <wp14:sizeRelV relativeFrom="page">
-              <wp14:pctHeight>0</wp14:pctHeight>
-            </wp14:sizeRelV>
-          </wp:anchor>
-        </w:drawing>
-      </w:r>
-    </w:p>
-    <w:p>
-      <w:pPr>
-        <w:jc w:val="right"/>
-      </w:pPr>
-      <w:r>
-        <w:rPr>
-          <w:noProof/>
-        </w:rPr>
-        <w:drawing>
-          <wp:anchor distT="0" distB="0" distL="114300" distR="114300" simplePos="0" relativeHeight="251663360" behindDoc="0" locked="0" layoutInCell="1" allowOverlap="1" wp14:anchorId="1060CB02" wp14:editId="7F6EEFFB">
+          <wp:anchor distT="0" distB="0" distL="114300" distR="114300" simplePos="0" relativeHeight="251663360" behindDoc="0" locked="0" layoutInCell="1" allowOverlap="1" wp14:anchorId="1060CB02" wp14:editId="36955F71">
             <wp:simplePos x="0" y="0"/>
             <wp:positionH relativeFrom="margin">
               <wp:align>center</wp:align>
@@ -3321,7 +5921,7 @@
                     </pic:cNvPicPr>
                   </pic:nvPicPr>
                   <pic:blipFill rotWithShape="1">
-                    <a:blip r:embed="rId9">
+                    <a:blip r:embed="rId8">
                       <a:extLst>
                         <a:ext uri="{28A0092B-C50C-407E-A947-70E740481C1C}">
                           <a14:useLocalDpi xmlns:a14="http://schemas.microsoft.com/office/drawing/2010/main" val="0"/>
@@ -3362,6 +5962,75 @@
         </w:drawing>
       </w:r>
     </w:p>
+    <w:p>
+      <w:r>
+        <w:rPr>
+          <w:noProof/>
+        </w:rPr>
+        <w:drawing>
+          <wp:anchor distT="0" distB="0" distL="114300" distR="114300" simplePos="0" relativeHeight="251662336" behindDoc="0" locked="0" layoutInCell="1" allowOverlap="1" wp14:anchorId="73EB4215" wp14:editId="1B764FA8">
+            <wp:simplePos x="0" y="0"/>
+            <wp:positionH relativeFrom="margin">
+              <wp:posOffset>1524000</wp:posOffset>
+            </wp:positionH>
+            <wp:positionV relativeFrom="paragraph">
+              <wp:posOffset>12700</wp:posOffset>
+            </wp:positionV>
+            <wp:extent cx="2232660" cy="2147042"/>
+            <wp:effectExtent l="0" t="0" r="0" b="5715"/>
+            <wp:wrapNone/>
+            <wp:docPr id="4" name="Picture 4"/>
+            <wp:cNvGraphicFramePr>
+              <a:graphicFrameLocks xmlns:a="http://schemas.openxmlformats.org/drawingml/2006/main" noChangeAspect="1"/>
+            </wp:cNvGraphicFramePr>
+            <a:graphic xmlns:a="http://schemas.openxmlformats.org/drawingml/2006/main">
+              <a:graphicData uri="http://schemas.openxmlformats.org/drawingml/2006/picture">
+                <pic:pic xmlns:pic="http://schemas.openxmlformats.org/drawingml/2006/picture">
+                  <pic:nvPicPr>
+                    <pic:cNvPr id="0" name="Picture 5"/>
+                    <pic:cNvPicPr>
+                      <a:picLocks noChangeAspect="1" noChangeArrowheads="1"/>
+                    </pic:cNvPicPr>
+                  </pic:nvPicPr>
+                  <pic:blipFill>
+                    <a:blip r:embed="rId9">
+                      <a:extLst>
+                        <a:ext uri="{28A0092B-C50C-407E-A947-70E740481C1C}">
+                          <a14:useLocalDpi xmlns:a14="http://schemas.microsoft.com/office/drawing/2010/main" val="0"/>
+                        </a:ext>
+                      </a:extLst>
+                    </a:blip>
+                    <a:srcRect/>
+                    <a:stretch>
+                      <a:fillRect/>
+                    </a:stretch>
+                  </pic:blipFill>
+                  <pic:spPr bwMode="auto">
+                    <a:xfrm>
+                      <a:off x="0" y="0"/>
+                      <a:ext cx="2232660" cy="2147042"/>
+                    </a:xfrm>
+                    <a:prstGeom prst="rect">
+                      <a:avLst/>
+                    </a:prstGeom>
+                    <a:noFill/>
+                    <a:ln>
+                      <a:noFill/>
+                    </a:ln>
+                  </pic:spPr>
+                </pic:pic>
+              </a:graphicData>
+            </a:graphic>
+            <wp14:sizeRelH relativeFrom="page">
+              <wp14:pctWidth>0</wp14:pctWidth>
+            </wp14:sizeRelH>
+            <wp14:sizeRelV relativeFrom="page">
+              <wp14:pctHeight>0</wp14:pctHeight>
+            </wp14:sizeRelV>
+          </wp:anchor>
+        </w:drawing>
+      </w:r>
+    </w:p>
     <w:p/>
     <w:p/>
     <w:p/>
@@ -3369,7 +6038,6 @@
     <w:p/>
     <w:p/>
     <w:p/>
-    <w:p/>
     <w:p>
       <w:pPr>
         <w:tabs>
@@ -3476,6 +6144,7 @@
           <w:sz w:val="32"/>
           <w:szCs w:val="32"/>
         </w:rPr>
+        <w:lastRenderedPageBreak/>
         <w:t>Day 3:</w:t>
       </w:r>
     </w:p>
@@ -3718,7 +6387,6 @@
           <w:bCs/>
           <w:noProof/>
         </w:rPr>
-        <w:lastRenderedPageBreak/>
         <w:drawing>
           <wp:anchor distT="0" distB="0" distL="114300" distR="114300" simplePos="0" relativeHeight="251665408" behindDoc="0" locked="0" layoutInCell="1" allowOverlap="1" wp14:anchorId="74F34D69" wp14:editId="01BD2A72">
             <wp:simplePos x="0" y="0"/>
@@ -5512,6 +8180,119 @@
     </w:lvl>
   </w:abstractNum>
   <w:abstractNum w:abstractNumId="13" w15:restartNumberingAfterBreak="0">
+    <w:nsid w:val="40A8375E"/>
+    <w:multiLevelType w:val="hybridMultilevel"/>
+    <w:tmpl w:val="90A8FA02"/>
+    <w:lvl w:ilvl="0" w:tplc="08090001">
+      <w:start w:val="1"/>
+      <w:numFmt w:val="bullet"/>
+      <w:lvlText w:val=""/>
+      <w:lvlJc w:val="left"/>
+      <w:pPr>
+        <w:ind w:left="720" w:hanging="360"/>
+      </w:pPr>
+      <w:rPr>
+        <w:rFonts w:ascii="Symbol" w:hAnsi="Symbol" w:hint="default"/>
+      </w:rPr>
+    </w:lvl>
+    <w:lvl w:ilvl="1" w:tplc="08090003">
+      <w:start w:val="1"/>
+      <w:numFmt w:val="bullet"/>
+      <w:lvlText w:val="o"/>
+      <w:lvlJc w:val="left"/>
+      <w:pPr>
+        <w:ind w:left="1440" w:hanging="360"/>
+      </w:pPr>
+      <w:rPr>
+        <w:rFonts w:ascii="Courier New" w:hAnsi="Courier New" w:cs="Courier New" w:hint="default"/>
+      </w:rPr>
+    </w:lvl>
+    <w:lvl w:ilvl="2" w:tplc="08090005" w:tentative="1">
+      <w:start w:val="1"/>
+      <w:numFmt w:val="bullet"/>
+      <w:lvlText w:val=""/>
+      <w:lvlJc w:val="left"/>
+      <w:pPr>
+        <w:ind w:left="2160" w:hanging="360"/>
+      </w:pPr>
+      <w:rPr>
+        <w:rFonts w:ascii="Wingdings" w:hAnsi="Wingdings" w:hint="default"/>
+      </w:rPr>
+    </w:lvl>
+    <w:lvl w:ilvl="3" w:tplc="08090001" w:tentative="1">
+      <w:start w:val="1"/>
+      <w:numFmt w:val="bullet"/>
+      <w:lvlText w:val=""/>
+      <w:lvlJc w:val="left"/>
+      <w:pPr>
+        <w:ind w:left="2880" w:hanging="360"/>
+      </w:pPr>
+      <w:rPr>
+        <w:rFonts w:ascii="Symbol" w:hAnsi="Symbol" w:hint="default"/>
+      </w:rPr>
+    </w:lvl>
+    <w:lvl w:ilvl="4" w:tplc="08090003" w:tentative="1">
+      <w:start w:val="1"/>
+      <w:numFmt w:val="bullet"/>
+      <w:lvlText w:val="o"/>
+      <w:lvlJc w:val="left"/>
+      <w:pPr>
+        <w:ind w:left="3600" w:hanging="360"/>
+      </w:pPr>
+      <w:rPr>
+        <w:rFonts w:ascii="Courier New" w:hAnsi="Courier New" w:cs="Courier New" w:hint="default"/>
+      </w:rPr>
+    </w:lvl>
+    <w:lvl w:ilvl="5" w:tplc="08090005" w:tentative="1">
+      <w:start w:val="1"/>
+      <w:numFmt w:val="bullet"/>
+      <w:lvlText w:val=""/>
+      <w:lvlJc w:val="left"/>
+      <w:pPr>
+        <w:ind w:left="4320" w:hanging="360"/>
+      </w:pPr>
+      <w:rPr>
+        <w:rFonts w:ascii="Wingdings" w:hAnsi="Wingdings" w:hint="default"/>
+      </w:rPr>
+    </w:lvl>
+    <w:lvl w:ilvl="6" w:tplc="08090001" w:tentative="1">
+      <w:start w:val="1"/>
+      <w:numFmt w:val="bullet"/>
+      <w:lvlText w:val=""/>
+      <w:lvlJc w:val="left"/>
+      <w:pPr>
+        <w:ind w:left="5040" w:hanging="360"/>
+      </w:pPr>
+      <w:rPr>
+        <w:rFonts w:ascii="Symbol" w:hAnsi="Symbol" w:hint="default"/>
+      </w:rPr>
+    </w:lvl>
+    <w:lvl w:ilvl="7" w:tplc="08090003" w:tentative="1">
+      <w:start w:val="1"/>
+      <w:numFmt w:val="bullet"/>
+      <w:lvlText w:val="o"/>
+      <w:lvlJc w:val="left"/>
+      <w:pPr>
+        <w:ind w:left="5760" w:hanging="360"/>
+      </w:pPr>
+      <w:rPr>
+        <w:rFonts w:ascii="Courier New" w:hAnsi="Courier New" w:cs="Courier New" w:hint="default"/>
+      </w:rPr>
+    </w:lvl>
+    <w:lvl w:ilvl="8" w:tplc="08090005" w:tentative="1">
+      <w:start w:val="1"/>
+      <w:numFmt w:val="bullet"/>
+      <w:lvlText w:val=""/>
+      <w:lvlJc w:val="left"/>
+      <w:pPr>
+        <w:ind w:left="6480" w:hanging="360"/>
+      </w:pPr>
+      <w:rPr>
+        <w:rFonts w:ascii="Wingdings" w:hAnsi="Wingdings" w:hint="default"/>
+      </w:rPr>
+    </w:lvl>
+  </w:abstractNum>
+  <w:abstractNum w:abstractNumId="14" w15:restartNumberingAfterBreak="0">
     <w:nsid w:val="49A324EA"/>
     <w:multiLevelType w:val="hybridMultilevel"/>
     <w:tmpl w:val="B846025A"/>
@@ -5624,7 +8405,7 @@
       </w:rPr>
     </w:lvl>
   </w:abstractNum>
-  <w:abstractNum w:abstractNumId="14" w15:restartNumberingAfterBreak="0">
+  <w:abstractNum w:abstractNumId="15" w15:restartNumberingAfterBreak="0">
     <w:nsid w:val="4A270725"/>
     <w:multiLevelType w:val="hybridMultilevel"/>
     <w:tmpl w:val="6D7A71FE"/>
@@ -5737,7 +8518,7 @@
       </w:rPr>
     </w:lvl>
   </w:abstractNum>
-  <w:abstractNum w:abstractNumId="15" w15:restartNumberingAfterBreak="0">
+  <w:abstractNum w:abstractNumId="16" w15:restartNumberingAfterBreak="0">
     <w:nsid w:val="4C3D020A"/>
     <w:multiLevelType w:val="hybridMultilevel"/>
     <w:tmpl w:val="C888AA64"/>
@@ -5850,7 +8631,7 @@
       </w:rPr>
     </w:lvl>
   </w:abstractNum>
-  <w:abstractNum w:abstractNumId="16" w15:restartNumberingAfterBreak="0">
+  <w:abstractNum w:abstractNumId="17" w15:restartNumberingAfterBreak="0">
     <w:nsid w:val="50BD3AB8"/>
     <w:multiLevelType w:val="hybridMultilevel"/>
     <w:tmpl w:val="AA366AE8"/>
@@ -5963,7 +8744,7 @@
       </w:rPr>
     </w:lvl>
   </w:abstractNum>
-  <w:abstractNum w:abstractNumId="17" w15:restartNumberingAfterBreak="0">
+  <w:abstractNum w:abstractNumId="18" w15:restartNumberingAfterBreak="0">
     <w:nsid w:val="517E22FE"/>
     <w:multiLevelType w:val="hybridMultilevel"/>
     <w:tmpl w:val="29ACFC50"/>
@@ -6076,7 +8857,7 @@
       </w:rPr>
     </w:lvl>
   </w:abstractNum>
-  <w:abstractNum w:abstractNumId="18" w15:restartNumberingAfterBreak="0">
+  <w:abstractNum w:abstractNumId="19" w15:restartNumberingAfterBreak="0">
     <w:nsid w:val="52401672"/>
     <w:multiLevelType w:val="hybridMultilevel"/>
     <w:tmpl w:val="9376894C"/>
@@ -6189,7 +8970,7 @@
       </w:rPr>
     </w:lvl>
   </w:abstractNum>
-  <w:abstractNum w:abstractNumId="19" w15:restartNumberingAfterBreak="0">
+  <w:abstractNum w:abstractNumId="20" w15:restartNumberingAfterBreak="0">
     <w:nsid w:val="52AE2277"/>
     <w:multiLevelType w:val="hybridMultilevel"/>
     <w:tmpl w:val="C52A54CC"/>
@@ -6302,7 +9083,7 @@
       </w:rPr>
     </w:lvl>
   </w:abstractNum>
-  <w:abstractNum w:abstractNumId="20" w15:restartNumberingAfterBreak="0">
+  <w:abstractNum w:abstractNumId="21" w15:restartNumberingAfterBreak="0">
     <w:nsid w:val="54AA38D9"/>
     <w:multiLevelType w:val="hybridMultilevel"/>
     <w:tmpl w:val="1E760A2A"/>
@@ -6415,7 +9196,7 @@
       </w:rPr>
     </w:lvl>
   </w:abstractNum>
-  <w:abstractNum w:abstractNumId="21" w15:restartNumberingAfterBreak="0">
+  <w:abstractNum w:abstractNumId="22" w15:restartNumberingAfterBreak="0">
     <w:nsid w:val="55223004"/>
     <w:multiLevelType w:val="hybridMultilevel"/>
     <w:tmpl w:val="9ED49A5E"/>
@@ -6528,7 +9309,7 @@
       </w:rPr>
     </w:lvl>
   </w:abstractNum>
-  <w:abstractNum w:abstractNumId="22" w15:restartNumberingAfterBreak="0">
+  <w:abstractNum w:abstractNumId="23" w15:restartNumberingAfterBreak="0">
     <w:nsid w:val="5D1008B6"/>
     <w:multiLevelType w:val="hybridMultilevel"/>
     <w:tmpl w:val="DEF63DD6"/>
@@ -6641,7 +9422,7 @@
       </w:rPr>
     </w:lvl>
   </w:abstractNum>
-  <w:abstractNum w:abstractNumId="23" w15:restartNumberingAfterBreak="0">
+  <w:abstractNum w:abstractNumId="24" w15:restartNumberingAfterBreak="0">
     <w:nsid w:val="690A7C30"/>
     <w:multiLevelType w:val="hybridMultilevel"/>
     <w:tmpl w:val="2EFA865C"/>
@@ -6754,7 +9535,7 @@
       </w:rPr>
     </w:lvl>
   </w:abstractNum>
-  <w:abstractNum w:abstractNumId="24" w15:restartNumberingAfterBreak="0">
+  <w:abstractNum w:abstractNumId="25" w15:restartNumberingAfterBreak="0">
     <w:nsid w:val="6A093C04"/>
     <w:multiLevelType w:val="hybridMultilevel"/>
     <w:tmpl w:val="572CC660"/>
@@ -6867,7 +9648,7 @@
       </w:rPr>
     </w:lvl>
   </w:abstractNum>
-  <w:abstractNum w:abstractNumId="25" w15:restartNumberingAfterBreak="0">
+  <w:abstractNum w:abstractNumId="26" w15:restartNumberingAfterBreak="0">
     <w:nsid w:val="6C583D7A"/>
     <w:multiLevelType w:val="hybridMultilevel"/>
     <w:tmpl w:val="503C6B56"/>
@@ -6980,7 +9761,7 @@
       </w:rPr>
     </w:lvl>
   </w:abstractNum>
-  <w:abstractNum w:abstractNumId="26" w15:restartNumberingAfterBreak="0">
+  <w:abstractNum w:abstractNumId="27" w15:restartNumberingAfterBreak="0">
     <w:nsid w:val="6D314833"/>
     <w:multiLevelType w:val="hybridMultilevel"/>
     <w:tmpl w:val="211804D2"/>
@@ -7093,7 +9874,7 @@
       </w:rPr>
     </w:lvl>
   </w:abstractNum>
-  <w:abstractNum w:abstractNumId="27" w15:restartNumberingAfterBreak="0">
+  <w:abstractNum w:abstractNumId="28" w15:restartNumberingAfterBreak="0">
     <w:nsid w:val="6D9C485B"/>
     <w:multiLevelType w:val="hybridMultilevel"/>
     <w:tmpl w:val="2E06E226"/>
@@ -7206,7 +9987,7 @@
       </w:rPr>
     </w:lvl>
   </w:abstractNum>
-  <w:abstractNum w:abstractNumId="28" w15:restartNumberingAfterBreak="0">
+  <w:abstractNum w:abstractNumId="29" w15:restartNumberingAfterBreak="0">
     <w:nsid w:val="70E836CA"/>
     <w:multiLevelType w:val="hybridMultilevel"/>
     <w:tmpl w:val="53C89934"/>
@@ -7319,7 +10100,7 @@
       </w:rPr>
     </w:lvl>
   </w:abstractNum>
-  <w:abstractNum w:abstractNumId="29" w15:restartNumberingAfterBreak="0">
+  <w:abstractNum w:abstractNumId="30" w15:restartNumberingAfterBreak="0">
     <w:nsid w:val="72740FE4"/>
     <w:multiLevelType w:val="hybridMultilevel"/>
     <w:tmpl w:val="7BB68AA6"/>
@@ -7432,7 +10213,7 @@
       </w:rPr>
     </w:lvl>
   </w:abstractNum>
-  <w:abstractNum w:abstractNumId="30" w15:restartNumberingAfterBreak="0">
+  <w:abstractNum w:abstractNumId="31" w15:restartNumberingAfterBreak="0">
     <w:nsid w:val="73817D54"/>
     <w:multiLevelType w:val="hybridMultilevel"/>
     <w:tmpl w:val="219A9AF8"/>
@@ -7544,7 +10325,7 @@
       </w:rPr>
     </w:lvl>
   </w:abstractNum>
-  <w:abstractNum w:abstractNumId="31" w15:restartNumberingAfterBreak="0">
+  <w:abstractNum w:abstractNumId="32" w15:restartNumberingAfterBreak="0">
     <w:nsid w:val="744D7FB0"/>
     <w:multiLevelType w:val="hybridMultilevel"/>
     <w:tmpl w:val="9258E090"/>
@@ -7657,7 +10438,7 @@
       </w:rPr>
     </w:lvl>
   </w:abstractNum>
-  <w:abstractNum w:abstractNumId="32" w15:restartNumberingAfterBreak="0">
+  <w:abstractNum w:abstractNumId="33" w15:restartNumberingAfterBreak="0">
     <w:nsid w:val="75F9247B"/>
     <w:multiLevelType w:val="hybridMultilevel"/>
     <w:tmpl w:val="51F242B6"/>
@@ -7770,7 +10551,7 @@
       </w:rPr>
     </w:lvl>
   </w:abstractNum>
-  <w:abstractNum w:abstractNumId="33" w15:restartNumberingAfterBreak="0">
+  <w:abstractNum w:abstractNumId="34" w15:restartNumberingAfterBreak="0">
     <w:nsid w:val="7BD27AE8"/>
     <w:multiLevelType w:val="hybridMultilevel"/>
     <w:tmpl w:val="B3126F74"/>
@@ -7883,7 +10664,7 @@
       </w:rPr>
     </w:lvl>
   </w:abstractNum>
-  <w:abstractNum w:abstractNumId="34" w15:restartNumberingAfterBreak="0">
+  <w:abstractNum w:abstractNumId="35" w15:restartNumberingAfterBreak="0">
     <w:nsid w:val="7D4B0461"/>
     <w:multiLevelType w:val="hybridMultilevel"/>
     <w:tmpl w:val="E29CFB4E"/>
@@ -7996,10 +10777,10 @@
     </w:lvl>
   </w:abstractNum>
   <w:num w:numId="1">
-    <w:abstractNumId w:val="33"/>
+    <w:abstractNumId w:val="34"/>
   </w:num>
   <w:num w:numId="2">
-    <w:abstractNumId w:val="19"/>
+    <w:abstractNumId w:val="20"/>
   </w:num>
   <w:num w:numId="3">
     <w:abstractNumId w:val="1"/>
@@ -8008,19 +10789,19 @@
     <w:abstractNumId w:val="7"/>
   </w:num>
   <w:num w:numId="5">
-    <w:abstractNumId w:val="28"/>
+    <w:abstractNumId w:val="29"/>
   </w:num>
   <w:num w:numId="6">
     <w:abstractNumId w:val="6"/>
   </w:num>
   <w:num w:numId="7">
-    <w:abstractNumId w:val="32"/>
+    <w:abstractNumId w:val="33"/>
   </w:num>
   <w:num w:numId="8">
     <w:abstractNumId w:val="3"/>
   </w:num>
   <w:num w:numId="9">
-    <w:abstractNumId w:val="23"/>
+    <w:abstractNumId w:val="24"/>
   </w:num>
   <w:num w:numId="10">
     <w:abstractNumId w:val="10"/>
@@ -8029,31 +10810,31 @@
     <w:abstractNumId w:val="5"/>
   </w:num>
   <w:num w:numId="12">
-    <w:abstractNumId w:val="34"/>
+    <w:abstractNumId w:val="35"/>
   </w:num>
   <w:num w:numId="13">
-    <w:abstractNumId w:val="29"/>
+    <w:abstractNumId w:val="30"/>
   </w:num>
   <w:num w:numId="14">
     <w:abstractNumId w:val="4"/>
   </w:num>
   <w:num w:numId="15">
-    <w:abstractNumId w:val="22"/>
+    <w:abstractNumId w:val="23"/>
   </w:num>
   <w:num w:numId="16">
-    <w:abstractNumId w:val="18"/>
+    <w:abstractNumId w:val="19"/>
   </w:num>
   <w:num w:numId="17">
     <w:abstractNumId w:val="9"/>
   </w:num>
   <w:num w:numId="18">
-    <w:abstractNumId w:val="30"/>
+    <w:abstractNumId w:val="31"/>
   </w:num>
   <w:num w:numId="19">
-    <w:abstractNumId w:val="25"/>
+    <w:abstractNumId w:val="26"/>
   </w:num>
   <w:num w:numId="20">
-    <w:abstractNumId w:val="27"/>
+    <w:abstractNumId w:val="28"/>
   </w:num>
   <w:num w:numId="21">
     <w:abstractNumId w:val="0"/>
@@ -8062,42 +10843,45 @@
     <w:abstractNumId w:val="8"/>
   </w:num>
   <w:num w:numId="23">
-    <w:abstractNumId w:val="16"/>
+    <w:abstractNumId w:val="17"/>
   </w:num>
   <w:num w:numId="24">
     <w:abstractNumId w:val="11"/>
   </w:num>
   <w:num w:numId="25">
-    <w:abstractNumId w:val="24"/>
+    <w:abstractNumId w:val="25"/>
   </w:num>
   <w:num w:numId="26">
-    <w:abstractNumId w:val="21"/>
+    <w:abstractNumId w:val="22"/>
   </w:num>
   <w:num w:numId="27">
-    <w:abstractNumId w:val="17"/>
+    <w:abstractNumId w:val="18"/>
   </w:num>
   <w:num w:numId="28">
-    <w:abstractNumId w:val="26"/>
+    <w:abstractNumId w:val="27"/>
   </w:num>
   <w:num w:numId="29">
-    <w:abstractNumId w:val="15"/>
+    <w:abstractNumId w:val="16"/>
   </w:num>
   <w:num w:numId="30">
-    <w:abstractNumId w:val="31"/>
+    <w:abstractNumId w:val="32"/>
   </w:num>
   <w:num w:numId="31">
     <w:abstractNumId w:val="12"/>
   </w:num>
   <w:num w:numId="32">
-    <w:abstractNumId w:val="20"/>
+    <w:abstractNumId w:val="21"/>
   </w:num>
   <w:num w:numId="33">
     <w:abstractNumId w:val="2"/>
   </w:num>
   <w:num w:numId="34">
+    <w:abstractNumId w:val="15"/>
+  </w:num>
+  <w:num w:numId="35">
     <w:abstractNumId w:val="14"/>
   </w:num>
-  <w:num w:numId="35">
+  <w:num w:numId="36">
     <w:abstractNumId w:val="13"/>
   </w:num>
 </w:numbering>
@@ -8549,6 +11333,48 @@
       <w:spacing w:after="0" w:line="240" w:lineRule="auto"/>
     </w:pPr>
   </w:style>
+  <w:style w:type="character" w:styleId="Hyperlink">
+    <w:name w:val="Hyperlink"/>
+    <w:basedOn w:val="DefaultParagraphFont"/>
+    <w:uiPriority w:val="99"/>
+    <w:unhideWhenUsed/>
+    <w:rsid w:val="00BE6E39"/>
+    <w:rPr>
+      <w:color w:val="0563C1" w:themeColor="hyperlink"/>
+      <w:u w:val="single"/>
+    </w:rPr>
+  </w:style>
+  <w:style w:type="character" w:styleId="UnresolvedMention">
+    <w:name w:val="Unresolved Mention"/>
+    <w:basedOn w:val="DefaultParagraphFont"/>
+    <w:uiPriority w:val="99"/>
+    <w:semiHidden/>
+    <w:unhideWhenUsed/>
+    <w:rsid w:val="00BE6E39"/>
+    <w:rPr>
+      <w:color w:val="605E5C"/>
+      <w:shd w:val="clear" w:color="auto" w:fill="E1DFDD"/>
+    </w:rPr>
+  </w:style>
+  <w:style w:type="table" w:styleId="TableGrid">
+    <w:name w:val="Table Grid"/>
+    <w:basedOn w:val="TableNormal"/>
+    <w:uiPriority w:val="39"/>
+    <w:rsid w:val="00A27FC6"/>
+    <w:pPr>
+      <w:spacing w:after="0" w:line="240" w:lineRule="auto"/>
+    </w:pPr>
+    <w:tblPr>
+      <w:tblBorders>
+        <w:top w:val="single" w:sz="4" w:space="0" w:color="auto"/>
+        <w:left w:val="single" w:sz="4" w:space="0" w:color="auto"/>
+        <w:bottom w:val="single" w:sz="4" w:space="0" w:color="auto"/>
+        <w:right w:val="single" w:sz="4" w:space="0" w:color="auto"/>
+        <w:insideH w:val="single" w:sz="4" w:space="0" w:color="auto"/>
+        <w:insideV w:val="single" w:sz="4" w:space="0" w:color="auto"/>
+      </w:tblBorders>
+    </w:tblPr>
+  </w:style>
 </w:styles>
 </file>
 

</xml_diff>